<commit_message>
Uprava dokumentacii : Riadenie - #1.0.docx, Technicka doc - #1.0.docx
</commit_message>
<xml_diff>
--- a/Dokumentacie/Doc riadenia/Riadenie - #1.0.docx
+++ b/Dokumentacie/Doc riadenia/Riadenie - #1.0.docx
@@ -234,23 +234,7 @@
                 <w:rFonts w:cs="Times New Roman"/>
                 <w:sz w:val="24"/>
               </w:rPr>
-              <w:t>textový editor obohatený o grafické prvky (</w:t>
-            </w:r>
-            <w:proofErr w:type="spellStart"/>
-            <w:r>
-              <w:rPr>
-                <w:rFonts w:cs="Times New Roman"/>
-                <w:sz w:val="24"/>
-              </w:rPr>
-              <w:t>TrollEdit</w:t>
-            </w:r>
-            <w:proofErr w:type="spellEnd"/>
-            <w:r>
-              <w:rPr>
-                <w:rFonts w:cs="Times New Roman"/>
-                <w:sz w:val="24"/>
-              </w:rPr>
-              <w:t>)</w:t>
+              <w:t>textový editor obohatený o grafické prvky (TrollEdit)</w:t>
             </w:r>
           </w:p>
         </w:tc>
@@ -2248,7 +2232,7 @@
             <w:rPr>
               <w:noProof/>
             </w:rPr>
-            <w:t>2</w:t>
+            <w:t>5</w:t>
           </w:r>
         </w:fldSimple>
         <w:r>
@@ -2357,63 +2341,12 @@
       <w:pBdr>
         <w:bottom w:val="single" w:sz="2" w:space="1" w:color="auto"/>
       </w:pBdr>
-      <w:jc w:val="right"/>
+      <w:jc w:val="left"/>
       <w:rPr>
         <w:rFonts w:cs="Times New Roman"/>
         <w:b/>
       </w:rPr>
     </w:pPr>
-    <w:r>
-      <w:rPr>
-        <w:rFonts w:cs="Times New Roman"/>
-        <w:b/>
-        <w:noProof/>
-        <w:lang w:eastAsia="sk-SK"/>
-      </w:rPr>
-      <w:drawing>
-        <wp:anchor distT="0" distB="0" distL="114300" distR="114300" simplePos="0" relativeHeight="251660288" behindDoc="0" locked="0" layoutInCell="1" allowOverlap="1">
-          <wp:simplePos x="0" y="0"/>
-          <wp:positionH relativeFrom="margin">
-            <wp:posOffset>-23495</wp:posOffset>
-          </wp:positionH>
-          <wp:positionV relativeFrom="margin">
-            <wp:posOffset>-628650</wp:posOffset>
-          </wp:positionV>
-          <wp:extent cx="1579880" cy="295275"/>
-          <wp:effectExtent l="19050" t="0" r="1270" b="0"/>
-          <wp:wrapSquare wrapText="bothSides"/>
-          <wp:docPr id="2" name="Obrázok 1" descr="innovators.png"/>
-          <wp:cNvGraphicFramePr>
-            <a:graphicFrameLocks xmlns:a="http://schemas.openxmlformats.org/drawingml/2006/main" noChangeAspect="1"/>
-          </wp:cNvGraphicFramePr>
-          <a:graphic xmlns:a="http://schemas.openxmlformats.org/drawingml/2006/main">
-            <a:graphicData uri="http://schemas.openxmlformats.org/drawingml/2006/picture">
-              <pic:pic xmlns:pic="http://schemas.openxmlformats.org/drawingml/2006/picture">
-                <pic:nvPicPr>
-                  <pic:cNvPr id="0" name="innovators.png"/>
-                  <pic:cNvPicPr/>
-                </pic:nvPicPr>
-                <pic:blipFill>
-                  <a:blip r:embed="rId1"/>
-                  <a:stretch>
-                    <a:fillRect/>
-                  </a:stretch>
-                </pic:blipFill>
-                <pic:spPr>
-                  <a:xfrm>
-                    <a:off x="0" y="0"/>
-                    <a:ext cx="1579880" cy="295275"/>
-                  </a:xfrm>
-                  <a:prstGeom prst="rect">
-                    <a:avLst/>
-                  </a:prstGeom>
-                </pic:spPr>
-              </pic:pic>
-            </a:graphicData>
-          </a:graphic>
-        </wp:anchor>
-      </w:drawing>
-    </w:r>
     <w:r>
       <w:rPr>
         <w:rFonts w:cs="Times New Roman"/>
@@ -2425,20 +2358,27 @@
   <w:p>
     <w:pPr>
       <w:pStyle w:val="Hlavika"/>
-      <w:jc w:val="right"/>
+      <w:jc w:val="left"/>
       <w:rPr>
         <w:rFonts w:cs="Times New Roman"/>
-        <w:i/>
-        <w:sz w:val="22"/>
+        <w:sz w:val="20"/>
       </w:rPr>
     </w:pPr>
+    <w:proofErr w:type="spellStart"/>
     <w:r>
       <w:rPr>
         <w:rFonts w:cs="Times New Roman"/>
-        <w:i/>
-        <w:sz w:val="22"/>
-      </w:rPr>
-      <w:t>Textový editor obohatený o grafické prvky</w:t>
+        <w:sz w:val="20"/>
+      </w:rPr>
+      <w:t>Inovattors</w:t>
+    </w:r>
+    <w:proofErr w:type="spellEnd"/>
+    <w:r>
+      <w:rPr>
+        <w:rFonts w:cs="Times New Roman"/>
+        <w:sz w:val="20"/>
+      </w:rPr>
+      <w:t xml:space="preserve"> - tím č.10</w:t>
     </w:r>
   </w:p>
   <w:p>
@@ -4084,7 +4024,7 @@
 </file>
 
 <file path=customXml/itemProps1.xml><?xml version="1.0" encoding="utf-8"?>
-<ds:datastoreItem xmlns:ds="http://schemas.openxmlformats.org/officeDocument/2006/customXml" ds:itemID="{77AEBDC5-A930-4BBA-91AC-62CB9A0E0DF1}">
+<ds:datastoreItem xmlns:ds="http://schemas.openxmlformats.org/officeDocument/2006/customXml" ds:itemID="{369ADDBB-59D8-45B5-B57F-9C13FB990DEF}">
   <ds:schemaRefs>
     <ds:schemaRef ds:uri="http://schemas.openxmlformats.org/officeDocument/2006/bibliography"/>
   </ds:schemaRefs>

</xml_diff>

<commit_message>
Zmena v  - Dokumentacie/Doc riadenia/Riadenie - #1.0.docx
</commit_message>
<xml_diff>
--- a/Dokumentacie/Doc riadenia/Riadenie - #1.0.docx
+++ b/Dokumentacie/Doc riadenia/Riadenie - #1.0.docx
@@ -655,26 +655,1657 @@
       <w:pPr>
         <w:spacing w:line="276" w:lineRule="auto"/>
         <w:jc w:val="left"/>
-        <w:rPr>
-          <w:rFonts w:eastAsiaTheme="majorEastAsia" w:cstheme="majorBidi"/>
-          <w:b/>
-          <w:bCs/>
-          <w:sz w:val="32"/>
-          <w:szCs w:val="28"/>
-        </w:rPr>
       </w:pPr>
       <w:r>
         <w:br w:type="page"/>
       </w:r>
     </w:p>
+    <w:sdt>
+      <w:sdtPr>
+        <w:id w:val="4002159"/>
+        <w:docPartObj>
+          <w:docPartGallery w:val="Table of Contents"/>
+          <w:docPartUnique/>
+        </w:docPartObj>
+      </w:sdtPr>
+      <w:sdtEndPr>
+        <w:rPr>
+          <w:rFonts w:ascii="Times New Roman" w:eastAsiaTheme="minorHAnsi" w:hAnsi="Times New Roman" w:cstheme="minorBidi"/>
+          <w:b w:val="0"/>
+          <w:bCs w:val="0"/>
+          <w:color w:val="auto"/>
+          <w:sz w:val="24"/>
+          <w:szCs w:val="22"/>
+        </w:rPr>
+      </w:sdtEndPr>
+      <w:sdtContent>
+        <w:p>
+          <w:pPr>
+            <w:pStyle w:val="Hlavikaobsahu"/>
+            <w:rPr>
+              <w:rFonts w:ascii="Times New Roman" w:hAnsi="Times New Roman" w:cs="Times New Roman"/>
+              <w:color w:val="auto"/>
+              <w:sz w:val="32"/>
+            </w:rPr>
+          </w:pPr>
+          <w:r>
+            <w:rPr>
+              <w:rFonts w:ascii="Times New Roman" w:hAnsi="Times New Roman" w:cs="Times New Roman"/>
+              <w:color w:val="auto"/>
+              <w:sz w:val="32"/>
+            </w:rPr>
+            <w:t>Obsah</w:t>
+          </w:r>
+        </w:p>
+        <w:p>
+          <w:pPr>
+            <w:pStyle w:val="Obsah1"/>
+            <w:tabs>
+              <w:tab w:val="right" w:leader="dot" w:pos="9062"/>
+            </w:tabs>
+            <w:rPr>
+              <w:noProof/>
+            </w:rPr>
+          </w:pPr>
+          <w:r>
+            <w:fldChar w:fldCharType="begin"/>
+          </w:r>
+          <w:r>
+            <w:instrText xml:space="preserve"> TOC \o "1-3" \h \z \u </w:instrText>
+          </w:r>
+          <w:r>
+            <w:fldChar w:fldCharType="separate"/>
+          </w:r>
+          <w:hyperlink w:anchor="_Toc306960270" w:history="1">
+            <w:r>
+              <w:rPr>
+                <w:rStyle w:val="Hypertextovprepojenie"/>
+                <w:noProof/>
+              </w:rPr>
+              <w:t>História stavom dokumentu</w:t>
+            </w:r>
+            <w:r>
+              <w:rPr>
+                <w:noProof/>
+                <w:webHidden/>
+              </w:rPr>
+              <w:tab/>
+            </w:r>
+            <w:r>
+              <w:rPr>
+                <w:noProof/>
+                <w:webHidden/>
+              </w:rPr>
+              <w:fldChar w:fldCharType="begin"/>
+            </w:r>
+            <w:r>
+              <w:rPr>
+                <w:noProof/>
+                <w:webHidden/>
+              </w:rPr>
+              <w:instrText xml:space="preserve"> PAGEREF _Toc306960270 \h </w:instrText>
+            </w:r>
+            <w:r>
+              <w:rPr>
+                <w:noProof/>
+                <w:webHidden/>
+              </w:rPr>
+            </w:r>
+            <w:r>
+              <w:rPr>
+                <w:noProof/>
+                <w:webHidden/>
+              </w:rPr>
+              <w:fldChar w:fldCharType="separate"/>
+            </w:r>
+            <w:r>
+              <w:rPr>
+                <w:noProof/>
+                <w:webHidden/>
+              </w:rPr>
+              <w:t>4</w:t>
+            </w:r>
+            <w:r>
+              <w:rPr>
+                <w:noProof/>
+                <w:webHidden/>
+              </w:rPr>
+              <w:fldChar w:fldCharType="end"/>
+            </w:r>
+          </w:hyperlink>
+        </w:p>
+        <w:p>
+          <w:pPr>
+            <w:pStyle w:val="Obsah1"/>
+            <w:tabs>
+              <w:tab w:val="right" w:leader="dot" w:pos="9062"/>
+            </w:tabs>
+            <w:rPr>
+              <w:noProof/>
+            </w:rPr>
+          </w:pPr>
+          <w:hyperlink w:anchor="_Toc306960271" w:history="1">
+            <w:r>
+              <w:rPr>
+                <w:rStyle w:val="Hypertextovprepojenie"/>
+                <w:noProof/>
+              </w:rPr>
+              <w:t>1 Úvod</w:t>
+            </w:r>
+            <w:r>
+              <w:rPr>
+                <w:noProof/>
+                <w:webHidden/>
+              </w:rPr>
+              <w:tab/>
+            </w:r>
+            <w:r>
+              <w:rPr>
+                <w:noProof/>
+                <w:webHidden/>
+              </w:rPr>
+              <w:fldChar w:fldCharType="begin"/>
+            </w:r>
+            <w:r>
+              <w:rPr>
+                <w:noProof/>
+                <w:webHidden/>
+              </w:rPr>
+              <w:instrText xml:space="preserve"> PAGEREF _Toc306960271 \h </w:instrText>
+            </w:r>
+            <w:r>
+              <w:rPr>
+                <w:noProof/>
+                <w:webHidden/>
+              </w:rPr>
+            </w:r>
+            <w:r>
+              <w:rPr>
+                <w:noProof/>
+                <w:webHidden/>
+              </w:rPr>
+              <w:fldChar w:fldCharType="separate"/>
+            </w:r>
+            <w:r>
+              <w:rPr>
+                <w:noProof/>
+                <w:webHidden/>
+              </w:rPr>
+              <w:t>5</w:t>
+            </w:r>
+            <w:r>
+              <w:rPr>
+                <w:noProof/>
+                <w:webHidden/>
+              </w:rPr>
+              <w:fldChar w:fldCharType="end"/>
+            </w:r>
+          </w:hyperlink>
+        </w:p>
+        <w:p>
+          <w:pPr>
+            <w:pStyle w:val="Obsah2"/>
+            <w:tabs>
+              <w:tab w:val="left" w:pos="880"/>
+              <w:tab w:val="right" w:leader="dot" w:pos="9062"/>
+            </w:tabs>
+            <w:rPr>
+              <w:noProof/>
+            </w:rPr>
+          </w:pPr>
+          <w:hyperlink w:anchor="_Toc306960272" w:history="1">
+            <w:r>
+              <w:rPr>
+                <w:rStyle w:val="Hypertextovprepojenie"/>
+                <w:noProof/>
+              </w:rPr>
+              <w:t>1.1</w:t>
+            </w:r>
+            <w:r>
+              <w:rPr>
+                <w:noProof/>
+              </w:rPr>
+              <w:tab/>
+            </w:r>
+            <w:r>
+              <w:rPr>
+                <w:rStyle w:val="Hypertextovprepojenie"/>
+                <w:noProof/>
+              </w:rPr>
+              <w:t>Prehľad dokumentu</w:t>
+            </w:r>
+            <w:r>
+              <w:rPr>
+                <w:noProof/>
+                <w:webHidden/>
+              </w:rPr>
+              <w:tab/>
+            </w:r>
+            <w:r>
+              <w:rPr>
+                <w:noProof/>
+                <w:webHidden/>
+              </w:rPr>
+              <w:fldChar w:fldCharType="begin"/>
+            </w:r>
+            <w:r>
+              <w:rPr>
+                <w:noProof/>
+                <w:webHidden/>
+              </w:rPr>
+              <w:instrText xml:space="preserve"> PAGEREF _Toc306960272 \h </w:instrText>
+            </w:r>
+            <w:r>
+              <w:rPr>
+                <w:noProof/>
+                <w:webHidden/>
+              </w:rPr>
+            </w:r>
+            <w:r>
+              <w:rPr>
+                <w:noProof/>
+                <w:webHidden/>
+              </w:rPr>
+              <w:fldChar w:fldCharType="separate"/>
+            </w:r>
+            <w:r>
+              <w:rPr>
+                <w:noProof/>
+                <w:webHidden/>
+              </w:rPr>
+              <w:t>5</w:t>
+            </w:r>
+            <w:r>
+              <w:rPr>
+                <w:noProof/>
+                <w:webHidden/>
+              </w:rPr>
+              <w:fldChar w:fldCharType="end"/>
+            </w:r>
+          </w:hyperlink>
+        </w:p>
+        <w:p>
+          <w:pPr>
+            <w:pStyle w:val="Obsah1"/>
+            <w:tabs>
+              <w:tab w:val="right" w:leader="dot" w:pos="9062"/>
+            </w:tabs>
+            <w:rPr>
+              <w:noProof/>
+            </w:rPr>
+          </w:pPr>
+          <w:hyperlink w:anchor="_Toc306960273" w:history="1">
+            <w:r>
+              <w:rPr>
+                <w:rStyle w:val="Hypertextovprepojenie"/>
+                <w:noProof/>
+              </w:rPr>
+              <w:t>2 Ponúka</w:t>
+            </w:r>
+            <w:r>
+              <w:rPr>
+                <w:noProof/>
+                <w:webHidden/>
+              </w:rPr>
+              <w:tab/>
+            </w:r>
+            <w:r>
+              <w:rPr>
+                <w:noProof/>
+                <w:webHidden/>
+              </w:rPr>
+              <w:fldChar w:fldCharType="begin"/>
+            </w:r>
+            <w:r>
+              <w:rPr>
+                <w:noProof/>
+                <w:webHidden/>
+              </w:rPr>
+              <w:instrText xml:space="preserve"> PAGEREF _Toc306960273 \h </w:instrText>
+            </w:r>
+            <w:r>
+              <w:rPr>
+                <w:noProof/>
+                <w:webHidden/>
+              </w:rPr>
+            </w:r>
+            <w:r>
+              <w:rPr>
+                <w:noProof/>
+                <w:webHidden/>
+              </w:rPr>
+              <w:fldChar w:fldCharType="separate"/>
+            </w:r>
+            <w:r>
+              <w:rPr>
+                <w:noProof/>
+                <w:webHidden/>
+              </w:rPr>
+              <w:t>6</w:t>
+            </w:r>
+            <w:r>
+              <w:rPr>
+                <w:noProof/>
+                <w:webHidden/>
+              </w:rPr>
+              <w:fldChar w:fldCharType="end"/>
+            </w:r>
+          </w:hyperlink>
+        </w:p>
+        <w:p>
+          <w:pPr>
+            <w:pStyle w:val="Obsah2"/>
+            <w:tabs>
+              <w:tab w:val="right" w:leader="dot" w:pos="9062"/>
+            </w:tabs>
+            <w:rPr>
+              <w:noProof/>
+            </w:rPr>
+          </w:pPr>
+          <w:hyperlink w:anchor="_Toc306960274" w:history="1">
+            <w:r>
+              <w:rPr>
+                <w:rStyle w:val="Hypertextovprepojenie"/>
+                <w:noProof/>
+              </w:rPr>
+              <w:t>2.1 Predstavenie členov tímu</w:t>
+            </w:r>
+            <w:r>
+              <w:rPr>
+                <w:noProof/>
+                <w:webHidden/>
+              </w:rPr>
+              <w:tab/>
+            </w:r>
+            <w:r>
+              <w:rPr>
+                <w:noProof/>
+                <w:webHidden/>
+              </w:rPr>
+              <w:fldChar w:fldCharType="begin"/>
+            </w:r>
+            <w:r>
+              <w:rPr>
+                <w:noProof/>
+                <w:webHidden/>
+              </w:rPr>
+              <w:instrText xml:space="preserve"> PAGEREF _Toc306960274 \h </w:instrText>
+            </w:r>
+            <w:r>
+              <w:rPr>
+                <w:noProof/>
+                <w:webHidden/>
+              </w:rPr>
+            </w:r>
+            <w:r>
+              <w:rPr>
+                <w:noProof/>
+                <w:webHidden/>
+              </w:rPr>
+              <w:fldChar w:fldCharType="separate"/>
+            </w:r>
+            <w:r>
+              <w:rPr>
+                <w:noProof/>
+                <w:webHidden/>
+              </w:rPr>
+              <w:t>6</w:t>
+            </w:r>
+            <w:r>
+              <w:rPr>
+                <w:noProof/>
+                <w:webHidden/>
+              </w:rPr>
+              <w:fldChar w:fldCharType="end"/>
+            </w:r>
+          </w:hyperlink>
+        </w:p>
+        <w:p>
+          <w:pPr>
+            <w:pStyle w:val="Obsah2"/>
+            <w:tabs>
+              <w:tab w:val="right" w:leader="dot" w:pos="9062"/>
+            </w:tabs>
+            <w:rPr>
+              <w:noProof/>
+            </w:rPr>
+          </w:pPr>
+          <w:hyperlink w:anchor="_Toc306960275" w:history="1">
+            <w:r>
+              <w:rPr>
+                <w:rStyle w:val="Hypertextovprepojenie"/>
+                <w:noProof/>
+              </w:rPr>
+              <w:t>2.2 Znalosti a zručnosti študentov (Znalosti)</w:t>
+            </w:r>
+            <w:r>
+              <w:rPr>
+                <w:noProof/>
+                <w:webHidden/>
+              </w:rPr>
+              <w:tab/>
+            </w:r>
+            <w:r>
+              <w:rPr>
+                <w:noProof/>
+                <w:webHidden/>
+              </w:rPr>
+              <w:fldChar w:fldCharType="begin"/>
+            </w:r>
+            <w:r>
+              <w:rPr>
+                <w:noProof/>
+                <w:webHidden/>
+              </w:rPr>
+              <w:instrText xml:space="preserve"> PAGEREF _Toc306960275 \h </w:instrText>
+            </w:r>
+            <w:r>
+              <w:rPr>
+                <w:noProof/>
+                <w:webHidden/>
+              </w:rPr>
+            </w:r>
+            <w:r>
+              <w:rPr>
+                <w:noProof/>
+                <w:webHidden/>
+              </w:rPr>
+              <w:fldChar w:fldCharType="separate"/>
+            </w:r>
+            <w:r>
+              <w:rPr>
+                <w:noProof/>
+                <w:webHidden/>
+              </w:rPr>
+              <w:t>7</w:t>
+            </w:r>
+            <w:r>
+              <w:rPr>
+                <w:noProof/>
+                <w:webHidden/>
+              </w:rPr>
+              <w:fldChar w:fldCharType="end"/>
+            </w:r>
+          </w:hyperlink>
+        </w:p>
+        <w:p>
+          <w:pPr>
+            <w:pStyle w:val="Obsah3"/>
+            <w:tabs>
+              <w:tab w:val="right" w:leader="dot" w:pos="9062"/>
+            </w:tabs>
+            <w:rPr>
+              <w:noProof/>
+            </w:rPr>
+          </w:pPr>
+          <w:hyperlink w:anchor="_Toc306960276" w:history="1">
+            <w:r>
+              <w:rPr>
+                <w:rStyle w:val="Hypertextovprepojenie"/>
+                <w:noProof/>
+              </w:rPr>
+              <w:t>2.2.1 Motivácia</w:t>
+            </w:r>
+            <w:r>
+              <w:rPr>
+                <w:noProof/>
+                <w:webHidden/>
+              </w:rPr>
+              <w:tab/>
+            </w:r>
+            <w:r>
+              <w:rPr>
+                <w:noProof/>
+                <w:webHidden/>
+              </w:rPr>
+              <w:fldChar w:fldCharType="begin"/>
+            </w:r>
+            <w:r>
+              <w:rPr>
+                <w:noProof/>
+                <w:webHidden/>
+              </w:rPr>
+              <w:instrText xml:space="preserve"> PAGEREF _Toc306960276 \h </w:instrText>
+            </w:r>
+            <w:r>
+              <w:rPr>
+                <w:noProof/>
+                <w:webHidden/>
+              </w:rPr>
+            </w:r>
+            <w:r>
+              <w:rPr>
+                <w:noProof/>
+                <w:webHidden/>
+              </w:rPr>
+              <w:fldChar w:fldCharType="separate"/>
+            </w:r>
+            <w:r>
+              <w:rPr>
+                <w:noProof/>
+                <w:webHidden/>
+              </w:rPr>
+              <w:t>7</w:t>
+            </w:r>
+            <w:r>
+              <w:rPr>
+                <w:noProof/>
+                <w:webHidden/>
+              </w:rPr>
+              <w:fldChar w:fldCharType="end"/>
+            </w:r>
+          </w:hyperlink>
+        </w:p>
+        <w:p>
+          <w:pPr>
+            <w:pStyle w:val="Obsah3"/>
+            <w:tabs>
+              <w:tab w:val="right" w:leader="dot" w:pos="9062"/>
+            </w:tabs>
+            <w:rPr>
+              <w:noProof/>
+            </w:rPr>
+          </w:pPr>
+          <w:hyperlink w:anchor="_Toc306960277" w:history="1">
+            <w:r>
+              <w:rPr>
+                <w:rStyle w:val="Hypertextovprepojenie"/>
+                <w:noProof/>
+              </w:rPr>
+              <w:t>2.2.2 Koncept riešenia</w:t>
+            </w:r>
+            <w:r>
+              <w:rPr>
+                <w:noProof/>
+                <w:webHidden/>
+              </w:rPr>
+              <w:tab/>
+            </w:r>
+            <w:r>
+              <w:rPr>
+                <w:noProof/>
+                <w:webHidden/>
+              </w:rPr>
+              <w:fldChar w:fldCharType="begin"/>
+            </w:r>
+            <w:r>
+              <w:rPr>
+                <w:noProof/>
+                <w:webHidden/>
+              </w:rPr>
+              <w:instrText xml:space="preserve"> PAGEREF _Toc306960277 \h </w:instrText>
+            </w:r>
+            <w:r>
+              <w:rPr>
+                <w:noProof/>
+                <w:webHidden/>
+              </w:rPr>
+            </w:r>
+            <w:r>
+              <w:rPr>
+                <w:noProof/>
+                <w:webHidden/>
+              </w:rPr>
+              <w:fldChar w:fldCharType="separate"/>
+            </w:r>
+            <w:r>
+              <w:rPr>
+                <w:noProof/>
+                <w:webHidden/>
+              </w:rPr>
+              <w:t>8</w:t>
+            </w:r>
+            <w:r>
+              <w:rPr>
+                <w:noProof/>
+                <w:webHidden/>
+              </w:rPr>
+              <w:fldChar w:fldCharType="end"/>
+            </w:r>
+          </w:hyperlink>
+        </w:p>
+        <w:p>
+          <w:pPr>
+            <w:pStyle w:val="Obsah2"/>
+            <w:tabs>
+              <w:tab w:val="right" w:leader="dot" w:pos="9062"/>
+            </w:tabs>
+            <w:rPr>
+              <w:noProof/>
+            </w:rPr>
+          </w:pPr>
+          <w:hyperlink w:anchor="_Toc306960278" w:history="1">
+            <w:r>
+              <w:rPr>
+                <w:rStyle w:val="Hypertextovprepojenie"/>
+                <w:noProof/>
+              </w:rPr>
+              <w:t>2.3  Digitálne divadlo (Divadlo)</w:t>
+            </w:r>
+            <w:r>
+              <w:rPr>
+                <w:noProof/>
+                <w:webHidden/>
+              </w:rPr>
+              <w:tab/>
+            </w:r>
+            <w:r>
+              <w:rPr>
+                <w:noProof/>
+                <w:webHidden/>
+              </w:rPr>
+              <w:fldChar w:fldCharType="begin"/>
+            </w:r>
+            <w:r>
+              <w:rPr>
+                <w:noProof/>
+                <w:webHidden/>
+              </w:rPr>
+              <w:instrText xml:space="preserve"> PAGEREF _Toc306960278 \h </w:instrText>
+            </w:r>
+            <w:r>
+              <w:rPr>
+                <w:noProof/>
+                <w:webHidden/>
+              </w:rPr>
+            </w:r>
+            <w:r>
+              <w:rPr>
+                <w:noProof/>
+                <w:webHidden/>
+              </w:rPr>
+              <w:fldChar w:fldCharType="separate"/>
+            </w:r>
+            <w:r>
+              <w:rPr>
+                <w:noProof/>
+                <w:webHidden/>
+              </w:rPr>
+              <w:t>9</w:t>
+            </w:r>
+            <w:r>
+              <w:rPr>
+                <w:noProof/>
+                <w:webHidden/>
+              </w:rPr>
+              <w:fldChar w:fldCharType="end"/>
+            </w:r>
+          </w:hyperlink>
+        </w:p>
+        <w:p>
+          <w:pPr>
+            <w:pStyle w:val="Obsah3"/>
+            <w:tabs>
+              <w:tab w:val="right" w:leader="dot" w:pos="9062"/>
+            </w:tabs>
+            <w:rPr>
+              <w:noProof/>
+            </w:rPr>
+          </w:pPr>
+          <w:hyperlink w:anchor="_Toc306960279" w:history="1">
+            <w:r>
+              <w:rPr>
+                <w:rStyle w:val="Hypertextovprepojenie"/>
+                <w:noProof/>
+              </w:rPr>
+              <w:t>2.3.1 Motivácia</w:t>
+            </w:r>
+            <w:r>
+              <w:rPr>
+                <w:noProof/>
+                <w:webHidden/>
+              </w:rPr>
+              <w:tab/>
+            </w:r>
+            <w:r>
+              <w:rPr>
+                <w:noProof/>
+                <w:webHidden/>
+              </w:rPr>
+              <w:fldChar w:fldCharType="begin"/>
+            </w:r>
+            <w:r>
+              <w:rPr>
+                <w:noProof/>
+                <w:webHidden/>
+              </w:rPr>
+              <w:instrText xml:space="preserve"> PAGEREF _Toc306960279 \h </w:instrText>
+            </w:r>
+            <w:r>
+              <w:rPr>
+                <w:noProof/>
+                <w:webHidden/>
+              </w:rPr>
+            </w:r>
+            <w:r>
+              <w:rPr>
+                <w:noProof/>
+                <w:webHidden/>
+              </w:rPr>
+              <w:fldChar w:fldCharType="separate"/>
+            </w:r>
+            <w:r>
+              <w:rPr>
+                <w:noProof/>
+                <w:webHidden/>
+              </w:rPr>
+              <w:t>9</w:t>
+            </w:r>
+            <w:r>
+              <w:rPr>
+                <w:noProof/>
+                <w:webHidden/>
+              </w:rPr>
+              <w:fldChar w:fldCharType="end"/>
+            </w:r>
+          </w:hyperlink>
+        </w:p>
+        <w:p>
+          <w:pPr>
+            <w:pStyle w:val="Obsah3"/>
+            <w:tabs>
+              <w:tab w:val="right" w:leader="dot" w:pos="9062"/>
+            </w:tabs>
+            <w:rPr>
+              <w:noProof/>
+            </w:rPr>
+          </w:pPr>
+          <w:hyperlink w:anchor="_Toc306960280" w:history="1">
+            <w:r>
+              <w:rPr>
+                <w:rStyle w:val="Hypertextovprepojenie"/>
+                <w:noProof/>
+              </w:rPr>
+              <w:t>2.3.2  Koncept riešenia</w:t>
+            </w:r>
+            <w:r>
+              <w:rPr>
+                <w:noProof/>
+                <w:webHidden/>
+              </w:rPr>
+              <w:tab/>
+            </w:r>
+            <w:r>
+              <w:rPr>
+                <w:noProof/>
+                <w:webHidden/>
+              </w:rPr>
+              <w:fldChar w:fldCharType="begin"/>
+            </w:r>
+            <w:r>
+              <w:rPr>
+                <w:noProof/>
+                <w:webHidden/>
+              </w:rPr>
+              <w:instrText xml:space="preserve"> PAGEREF _Toc306960280 \h </w:instrText>
+            </w:r>
+            <w:r>
+              <w:rPr>
+                <w:noProof/>
+                <w:webHidden/>
+              </w:rPr>
+            </w:r>
+            <w:r>
+              <w:rPr>
+                <w:noProof/>
+                <w:webHidden/>
+              </w:rPr>
+              <w:fldChar w:fldCharType="separate"/>
+            </w:r>
+            <w:r>
+              <w:rPr>
+                <w:noProof/>
+                <w:webHidden/>
+              </w:rPr>
+              <w:t>10</w:t>
+            </w:r>
+            <w:r>
+              <w:rPr>
+                <w:noProof/>
+                <w:webHidden/>
+              </w:rPr>
+              <w:fldChar w:fldCharType="end"/>
+            </w:r>
+          </w:hyperlink>
+        </w:p>
+        <w:p>
+          <w:pPr>
+            <w:pStyle w:val="Obsah2"/>
+            <w:tabs>
+              <w:tab w:val="right" w:leader="dot" w:pos="9062"/>
+            </w:tabs>
+            <w:rPr>
+              <w:noProof/>
+            </w:rPr>
+          </w:pPr>
+          <w:hyperlink w:anchor="_Toc306960281" w:history="1">
+            <w:r>
+              <w:rPr>
+                <w:rStyle w:val="Hypertextovprepojenie"/>
+                <w:noProof/>
+              </w:rPr>
+              <w:t>2.4 Textový editor obohatený o grafické prvky (TextEdit)</w:t>
+            </w:r>
+            <w:r>
+              <w:rPr>
+                <w:noProof/>
+                <w:webHidden/>
+              </w:rPr>
+              <w:tab/>
+            </w:r>
+            <w:r>
+              <w:rPr>
+                <w:noProof/>
+                <w:webHidden/>
+              </w:rPr>
+              <w:fldChar w:fldCharType="begin"/>
+            </w:r>
+            <w:r>
+              <w:rPr>
+                <w:noProof/>
+                <w:webHidden/>
+              </w:rPr>
+              <w:instrText xml:space="preserve"> PAGEREF _Toc306960281 \h </w:instrText>
+            </w:r>
+            <w:r>
+              <w:rPr>
+                <w:noProof/>
+                <w:webHidden/>
+              </w:rPr>
+            </w:r>
+            <w:r>
+              <w:rPr>
+                <w:noProof/>
+                <w:webHidden/>
+              </w:rPr>
+              <w:fldChar w:fldCharType="separate"/>
+            </w:r>
+            <w:r>
+              <w:rPr>
+                <w:noProof/>
+                <w:webHidden/>
+              </w:rPr>
+              <w:t>11</w:t>
+            </w:r>
+            <w:r>
+              <w:rPr>
+                <w:noProof/>
+                <w:webHidden/>
+              </w:rPr>
+              <w:fldChar w:fldCharType="end"/>
+            </w:r>
+          </w:hyperlink>
+        </w:p>
+        <w:p>
+          <w:pPr>
+            <w:pStyle w:val="Obsah3"/>
+            <w:tabs>
+              <w:tab w:val="right" w:leader="dot" w:pos="9062"/>
+            </w:tabs>
+            <w:rPr>
+              <w:noProof/>
+            </w:rPr>
+          </w:pPr>
+          <w:hyperlink w:anchor="_Toc306960282" w:history="1">
+            <w:r>
+              <w:rPr>
+                <w:rStyle w:val="Hypertextovprepojenie"/>
+                <w:noProof/>
+              </w:rPr>
+              <w:t>2.4.1 Motivácia</w:t>
+            </w:r>
+            <w:r>
+              <w:rPr>
+                <w:noProof/>
+                <w:webHidden/>
+              </w:rPr>
+              <w:tab/>
+            </w:r>
+            <w:r>
+              <w:rPr>
+                <w:noProof/>
+                <w:webHidden/>
+              </w:rPr>
+              <w:fldChar w:fldCharType="begin"/>
+            </w:r>
+            <w:r>
+              <w:rPr>
+                <w:noProof/>
+                <w:webHidden/>
+              </w:rPr>
+              <w:instrText xml:space="preserve"> PAGEREF _Toc306960282 \h </w:instrText>
+            </w:r>
+            <w:r>
+              <w:rPr>
+                <w:noProof/>
+                <w:webHidden/>
+              </w:rPr>
+            </w:r>
+            <w:r>
+              <w:rPr>
+                <w:noProof/>
+                <w:webHidden/>
+              </w:rPr>
+              <w:fldChar w:fldCharType="separate"/>
+            </w:r>
+            <w:r>
+              <w:rPr>
+                <w:noProof/>
+                <w:webHidden/>
+              </w:rPr>
+              <w:t>11</w:t>
+            </w:r>
+            <w:r>
+              <w:rPr>
+                <w:noProof/>
+                <w:webHidden/>
+              </w:rPr>
+              <w:fldChar w:fldCharType="end"/>
+            </w:r>
+          </w:hyperlink>
+        </w:p>
+        <w:p>
+          <w:pPr>
+            <w:pStyle w:val="Obsah3"/>
+            <w:tabs>
+              <w:tab w:val="right" w:leader="dot" w:pos="9062"/>
+            </w:tabs>
+            <w:rPr>
+              <w:noProof/>
+            </w:rPr>
+          </w:pPr>
+          <w:hyperlink w:anchor="_Toc306960283" w:history="1">
+            <w:r>
+              <w:rPr>
+                <w:rStyle w:val="Hypertextovprepojenie"/>
+                <w:noProof/>
+              </w:rPr>
+              <w:t>2.4.2 Koncept riešenia</w:t>
+            </w:r>
+            <w:r>
+              <w:rPr>
+                <w:noProof/>
+                <w:webHidden/>
+              </w:rPr>
+              <w:tab/>
+            </w:r>
+            <w:r>
+              <w:rPr>
+                <w:noProof/>
+                <w:webHidden/>
+              </w:rPr>
+              <w:fldChar w:fldCharType="begin"/>
+            </w:r>
+            <w:r>
+              <w:rPr>
+                <w:noProof/>
+                <w:webHidden/>
+              </w:rPr>
+              <w:instrText xml:space="preserve"> PAGEREF _Toc306960283 \h </w:instrText>
+            </w:r>
+            <w:r>
+              <w:rPr>
+                <w:noProof/>
+                <w:webHidden/>
+              </w:rPr>
+            </w:r>
+            <w:r>
+              <w:rPr>
+                <w:noProof/>
+                <w:webHidden/>
+              </w:rPr>
+              <w:fldChar w:fldCharType="separate"/>
+            </w:r>
+            <w:r>
+              <w:rPr>
+                <w:noProof/>
+                <w:webHidden/>
+              </w:rPr>
+              <w:t>11</w:t>
+            </w:r>
+            <w:r>
+              <w:rPr>
+                <w:noProof/>
+                <w:webHidden/>
+              </w:rPr>
+              <w:fldChar w:fldCharType="end"/>
+            </w:r>
+          </w:hyperlink>
+        </w:p>
+        <w:p>
+          <w:pPr>
+            <w:pStyle w:val="Obsah1"/>
+            <w:tabs>
+              <w:tab w:val="right" w:leader="dot" w:pos="9062"/>
+            </w:tabs>
+            <w:rPr>
+              <w:noProof/>
+            </w:rPr>
+          </w:pPr>
+          <w:hyperlink w:anchor="_Toc306960284" w:history="1">
+            <w:r>
+              <w:rPr>
+                <w:rStyle w:val="Hypertextovprepojenie"/>
+                <w:noProof/>
+              </w:rPr>
+              <w:t>Príloha A – Zoradenie všetkých tém podľa priority</w:t>
+            </w:r>
+            <w:r>
+              <w:rPr>
+                <w:noProof/>
+                <w:webHidden/>
+              </w:rPr>
+              <w:tab/>
+            </w:r>
+            <w:r>
+              <w:rPr>
+                <w:noProof/>
+                <w:webHidden/>
+              </w:rPr>
+              <w:fldChar w:fldCharType="begin"/>
+            </w:r>
+            <w:r>
+              <w:rPr>
+                <w:noProof/>
+                <w:webHidden/>
+              </w:rPr>
+              <w:instrText xml:space="preserve"> PAGEREF _Toc306960284 \h </w:instrText>
+            </w:r>
+            <w:r>
+              <w:rPr>
+                <w:noProof/>
+                <w:webHidden/>
+              </w:rPr>
+            </w:r>
+            <w:r>
+              <w:rPr>
+                <w:noProof/>
+                <w:webHidden/>
+              </w:rPr>
+              <w:fldChar w:fldCharType="separate"/>
+            </w:r>
+            <w:r>
+              <w:rPr>
+                <w:noProof/>
+                <w:webHidden/>
+              </w:rPr>
+              <w:t>13</w:t>
+            </w:r>
+            <w:r>
+              <w:rPr>
+                <w:noProof/>
+                <w:webHidden/>
+              </w:rPr>
+              <w:fldChar w:fldCharType="end"/>
+            </w:r>
+          </w:hyperlink>
+        </w:p>
+        <w:p>
+          <w:pPr>
+            <w:pStyle w:val="Obsah1"/>
+            <w:tabs>
+              <w:tab w:val="right" w:leader="dot" w:pos="9062"/>
+            </w:tabs>
+            <w:rPr>
+              <w:noProof/>
+            </w:rPr>
+          </w:pPr>
+          <w:hyperlink w:anchor="_Toc306960285" w:history="1">
+            <w:r>
+              <w:rPr>
+                <w:rStyle w:val="Hypertextovprepojenie"/>
+                <w:noProof/>
+              </w:rPr>
+              <w:t>PRÍLOHA B – rozvrh členov tímu</w:t>
+            </w:r>
+            <w:r>
+              <w:rPr>
+                <w:noProof/>
+                <w:webHidden/>
+              </w:rPr>
+              <w:tab/>
+            </w:r>
+            <w:r>
+              <w:rPr>
+                <w:noProof/>
+                <w:webHidden/>
+              </w:rPr>
+              <w:fldChar w:fldCharType="begin"/>
+            </w:r>
+            <w:r>
+              <w:rPr>
+                <w:noProof/>
+                <w:webHidden/>
+              </w:rPr>
+              <w:instrText xml:space="preserve"> PAGEREF _Toc306960285 \h </w:instrText>
+            </w:r>
+            <w:r>
+              <w:rPr>
+                <w:noProof/>
+                <w:webHidden/>
+              </w:rPr>
+              <w:fldChar w:fldCharType="separate"/>
+            </w:r>
+            <w:r>
+              <w:rPr>
+                <w:b/>
+                <w:bCs/>
+                <w:noProof/>
+                <w:webHidden/>
+              </w:rPr>
+              <w:t>Chyba! Záložka nie je definovaná.</w:t>
+            </w:r>
+            <w:r>
+              <w:rPr>
+                <w:noProof/>
+                <w:webHidden/>
+              </w:rPr>
+              <w:fldChar w:fldCharType="end"/>
+            </w:r>
+          </w:hyperlink>
+        </w:p>
+        <w:p>
+          <w:pPr>
+            <w:pStyle w:val="Obsah1"/>
+            <w:tabs>
+              <w:tab w:val="right" w:leader="dot" w:pos="9062"/>
+            </w:tabs>
+            <w:rPr>
+              <w:noProof/>
+            </w:rPr>
+          </w:pPr>
+          <w:hyperlink w:anchor="_Toc306960286" w:history="1">
+            <w:r>
+              <w:rPr>
+                <w:rStyle w:val="Hypertextovprepojenie"/>
+                <w:noProof/>
+              </w:rPr>
+              <w:t>3 Plán</w:t>
+            </w:r>
+            <w:r>
+              <w:rPr>
+                <w:noProof/>
+                <w:webHidden/>
+              </w:rPr>
+              <w:tab/>
+            </w:r>
+            <w:r>
+              <w:rPr>
+                <w:noProof/>
+                <w:webHidden/>
+              </w:rPr>
+              <w:fldChar w:fldCharType="begin"/>
+            </w:r>
+            <w:r>
+              <w:rPr>
+                <w:noProof/>
+                <w:webHidden/>
+              </w:rPr>
+              <w:instrText xml:space="preserve"> PAGEREF _Toc306960286 \h </w:instrText>
+            </w:r>
+            <w:r>
+              <w:rPr>
+                <w:noProof/>
+                <w:webHidden/>
+              </w:rPr>
+            </w:r>
+            <w:r>
+              <w:rPr>
+                <w:noProof/>
+                <w:webHidden/>
+              </w:rPr>
+              <w:fldChar w:fldCharType="separate"/>
+            </w:r>
+            <w:r>
+              <w:rPr>
+                <w:noProof/>
+                <w:webHidden/>
+              </w:rPr>
+              <w:t>15</w:t>
+            </w:r>
+            <w:r>
+              <w:rPr>
+                <w:noProof/>
+                <w:webHidden/>
+              </w:rPr>
+              <w:fldChar w:fldCharType="end"/>
+            </w:r>
+          </w:hyperlink>
+        </w:p>
+        <w:p>
+          <w:pPr>
+            <w:pStyle w:val="Obsah2"/>
+            <w:tabs>
+              <w:tab w:val="right" w:leader="dot" w:pos="9062"/>
+            </w:tabs>
+            <w:rPr>
+              <w:noProof/>
+            </w:rPr>
+          </w:pPr>
+          <w:hyperlink w:anchor="_Toc306960287" w:history="1">
+            <w:r>
+              <w:rPr>
+                <w:rStyle w:val="Hypertextovprepojenie"/>
+                <w:noProof/>
+              </w:rPr>
+              <w:t>3.1 Plán pre zimný semester</w:t>
+            </w:r>
+            <w:r>
+              <w:rPr>
+                <w:noProof/>
+                <w:webHidden/>
+              </w:rPr>
+              <w:tab/>
+            </w:r>
+            <w:r>
+              <w:rPr>
+                <w:noProof/>
+                <w:webHidden/>
+              </w:rPr>
+              <w:fldChar w:fldCharType="begin"/>
+            </w:r>
+            <w:r>
+              <w:rPr>
+                <w:noProof/>
+                <w:webHidden/>
+              </w:rPr>
+              <w:instrText xml:space="preserve"> PAGEREF _Toc306960287 \h </w:instrText>
+            </w:r>
+            <w:r>
+              <w:rPr>
+                <w:noProof/>
+                <w:webHidden/>
+              </w:rPr>
+            </w:r>
+            <w:r>
+              <w:rPr>
+                <w:noProof/>
+                <w:webHidden/>
+              </w:rPr>
+              <w:fldChar w:fldCharType="separate"/>
+            </w:r>
+            <w:r>
+              <w:rPr>
+                <w:noProof/>
+                <w:webHidden/>
+              </w:rPr>
+              <w:t>15</w:t>
+            </w:r>
+            <w:r>
+              <w:rPr>
+                <w:noProof/>
+                <w:webHidden/>
+              </w:rPr>
+              <w:fldChar w:fldCharType="end"/>
+            </w:r>
+          </w:hyperlink>
+        </w:p>
+        <w:p>
+          <w:pPr>
+            <w:pStyle w:val="Obsah1"/>
+            <w:tabs>
+              <w:tab w:val="right" w:leader="dot" w:pos="9062"/>
+            </w:tabs>
+            <w:rPr>
+              <w:noProof/>
+            </w:rPr>
+          </w:pPr>
+          <w:hyperlink w:anchor="_Toc306960288" w:history="1">
+            <w:r>
+              <w:rPr>
+                <w:rStyle w:val="Hypertextovprepojenie"/>
+                <w:noProof/>
+              </w:rPr>
+              <w:t>4 Role a úlohy členov tímu</w:t>
+            </w:r>
+            <w:r>
+              <w:rPr>
+                <w:noProof/>
+                <w:webHidden/>
+              </w:rPr>
+              <w:tab/>
+            </w:r>
+            <w:r>
+              <w:rPr>
+                <w:noProof/>
+                <w:webHidden/>
+              </w:rPr>
+              <w:fldChar w:fldCharType="begin"/>
+            </w:r>
+            <w:r>
+              <w:rPr>
+                <w:noProof/>
+                <w:webHidden/>
+              </w:rPr>
+              <w:instrText xml:space="preserve"> PAGEREF _Toc306960288 \h </w:instrText>
+            </w:r>
+            <w:r>
+              <w:rPr>
+                <w:noProof/>
+                <w:webHidden/>
+              </w:rPr>
+            </w:r>
+            <w:r>
+              <w:rPr>
+                <w:noProof/>
+                <w:webHidden/>
+              </w:rPr>
+              <w:fldChar w:fldCharType="separate"/>
+            </w:r>
+            <w:r>
+              <w:rPr>
+                <w:noProof/>
+                <w:webHidden/>
+              </w:rPr>
+              <w:t>16</w:t>
+            </w:r>
+            <w:r>
+              <w:rPr>
+                <w:noProof/>
+                <w:webHidden/>
+              </w:rPr>
+              <w:fldChar w:fldCharType="end"/>
+            </w:r>
+          </w:hyperlink>
+        </w:p>
+        <w:p>
+          <w:pPr>
+            <w:pStyle w:val="Obsah2"/>
+            <w:tabs>
+              <w:tab w:val="right" w:leader="dot" w:pos="9062"/>
+            </w:tabs>
+            <w:rPr>
+              <w:noProof/>
+            </w:rPr>
+          </w:pPr>
+          <w:hyperlink w:anchor="_Toc306960289" w:history="1">
+            <w:r>
+              <w:rPr>
+                <w:rStyle w:val="Hypertextovprepojenie"/>
+                <w:noProof/>
+              </w:rPr>
+              <w:t>4.1 Zimný semester</w:t>
+            </w:r>
+            <w:r>
+              <w:rPr>
+                <w:noProof/>
+                <w:webHidden/>
+              </w:rPr>
+              <w:tab/>
+            </w:r>
+            <w:r>
+              <w:rPr>
+                <w:noProof/>
+                <w:webHidden/>
+              </w:rPr>
+              <w:fldChar w:fldCharType="begin"/>
+            </w:r>
+            <w:r>
+              <w:rPr>
+                <w:noProof/>
+                <w:webHidden/>
+              </w:rPr>
+              <w:instrText xml:space="preserve"> PAGEREF _Toc306960289 \h </w:instrText>
+            </w:r>
+            <w:r>
+              <w:rPr>
+                <w:noProof/>
+                <w:webHidden/>
+              </w:rPr>
+            </w:r>
+            <w:r>
+              <w:rPr>
+                <w:noProof/>
+                <w:webHidden/>
+              </w:rPr>
+              <w:fldChar w:fldCharType="separate"/>
+            </w:r>
+            <w:r>
+              <w:rPr>
+                <w:noProof/>
+                <w:webHidden/>
+              </w:rPr>
+              <w:t>16</w:t>
+            </w:r>
+            <w:r>
+              <w:rPr>
+                <w:noProof/>
+                <w:webHidden/>
+              </w:rPr>
+              <w:fldChar w:fldCharType="end"/>
+            </w:r>
+          </w:hyperlink>
+        </w:p>
+        <w:p>
+          <w:pPr>
+            <w:pStyle w:val="Obsah1"/>
+            <w:tabs>
+              <w:tab w:val="right" w:leader="dot" w:pos="9062"/>
+            </w:tabs>
+            <w:rPr>
+              <w:noProof/>
+            </w:rPr>
+          </w:pPr>
+          <w:hyperlink w:anchor="_Toc306960290" w:history="1">
+            <w:r>
+              <w:rPr>
+                <w:rStyle w:val="Hypertextovprepojenie"/>
+                <w:noProof/>
+              </w:rPr>
+              <w:t>5 Firemná kultúra</w:t>
+            </w:r>
+            <w:r>
+              <w:rPr>
+                <w:noProof/>
+                <w:webHidden/>
+              </w:rPr>
+              <w:tab/>
+            </w:r>
+            <w:r>
+              <w:rPr>
+                <w:noProof/>
+                <w:webHidden/>
+              </w:rPr>
+              <w:fldChar w:fldCharType="begin"/>
+            </w:r>
+            <w:r>
+              <w:rPr>
+                <w:noProof/>
+                <w:webHidden/>
+              </w:rPr>
+              <w:instrText xml:space="preserve"> PAGEREF _Toc306960290 \h </w:instrText>
+            </w:r>
+            <w:r>
+              <w:rPr>
+                <w:noProof/>
+                <w:webHidden/>
+              </w:rPr>
+            </w:r>
+            <w:r>
+              <w:rPr>
+                <w:noProof/>
+                <w:webHidden/>
+              </w:rPr>
+              <w:fldChar w:fldCharType="separate"/>
+            </w:r>
+            <w:r>
+              <w:rPr>
+                <w:noProof/>
+                <w:webHidden/>
+              </w:rPr>
+              <w:t>17</w:t>
+            </w:r>
+            <w:r>
+              <w:rPr>
+                <w:noProof/>
+                <w:webHidden/>
+              </w:rPr>
+              <w:fldChar w:fldCharType="end"/>
+            </w:r>
+          </w:hyperlink>
+        </w:p>
+        <w:p>
+          <w:pPr>
+            <w:pStyle w:val="Obsah1"/>
+            <w:tabs>
+              <w:tab w:val="right" w:leader="dot" w:pos="9062"/>
+            </w:tabs>
+            <w:rPr>
+              <w:noProof/>
+            </w:rPr>
+          </w:pPr>
+          <w:hyperlink w:anchor="_Toc306960291" w:history="1">
+            <w:r>
+              <w:rPr>
+                <w:rStyle w:val="Hypertextovprepojenie"/>
+                <w:noProof/>
+              </w:rPr>
+              <w:t>Zápisnice</w:t>
+            </w:r>
+            <w:r>
+              <w:rPr>
+                <w:noProof/>
+                <w:webHidden/>
+              </w:rPr>
+              <w:tab/>
+            </w:r>
+            <w:r>
+              <w:rPr>
+                <w:noProof/>
+                <w:webHidden/>
+              </w:rPr>
+              <w:fldChar w:fldCharType="begin"/>
+            </w:r>
+            <w:r>
+              <w:rPr>
+                <w:noProof/>
+                <w:webHidden/>
+              </w:rPr>
+              <w:instrText xml:space="preserve"> PAGEREF _Toc306960291 \h </w:instrText>
+            </w:r>
+            <w:r>
+              <w:rPr>
+                <w:noProof/>
+                <w:webHidden/>
+              </w:rPr>
+            </w:r>
+            <w:r>
+              <w:rPr>
+                <w:noProof/>
+                <w:webHidden/>
+              </w:rPr>
+              <w:fldChar w:fldCharType="separate"/>
+            </w:r>
+            <w:r>
+              <w:rPr>
+                <w:noProof/>
+                <w:webHidden/>
+              </w:rPr>
+              <w:t>18</w:t>
+            </w:r>
+            <w:r>
+              <w:rPr>
+                <w:noProof/>
+                <w:webHidden/>
+              </w:rPr>
+              <w:fldChar w:fldCharType="end"/>
+            </w:r>
+          </w:hyperlink>
+        </w:p>
+        <w:p>
+          <w:pPr>
+            <w:pStyle w:val="Obsah1"/>
+            <w:tabs>
+              <w:tab w:val="right" w:leader="dot" w:pos="9062"/>
+            </w:tabs>
+            <w:rPr>
+              <w:noProof/>
+            </w:rPr>
+          </w:pPr>
+          <w:hyperlink w:anchor="_Toc306960292" w:history="1">
+            <w:r>
+              <w:rPr>
+                <w:rStyle w:val="Hypertextovprepojenie"/>
+                <w:noProof/>
+              </w:rPr>
+              <w:t>Preberacie protokoly</w:t>
+            </w:r>
+            <w:r>
+              <w:rPr>
+                <w:noProof/>
+                <w:webHidden/>
+              </w:rPr>
+              <w:tab/>
+            </w:r>
+            <w:r>
+              <w:rPr>
+                <w:noProof/>
+                <w:webHidden/>
+              </w:rPr>
+              <w:fldChar w:fldCharType="begin"/>
+            </w:r>
+            <w:r>
+              <w:rPr>
+                <w:noProof/>
+                <w:webHidden/>
+              </w:rPr>
+              <w:instrText xml:space="preserve"> PAGEREF _Toc306960292 \h </w:instrText>
+            </w:r>
+            <w:r>
+              <w:rPr>
+                <w:noProof/>
+                <w:webHidden/>
+              </w:rPr>
+            </w:r>
+            <w:r>
+              <w:rPr>
+                <w:noProof/>
+                <w:webHidden/>
+              </w:rPr>
+              <w:fldChar w:fldCharType="separate"/>
+            </w:r>
+            <w:r>
+              <w:rPr>
+                <w:noProof/>
+                <w:webHidden/>
+              </w:rPr>
+              <w:t>19</w:t>
+            </w:r>
+            <w:r>
+              <w:rPr>
+                <w:noProof/>
+                <w:webHidden/>
+              </w:rPr>
+              <w:fldChar w:fldCharType="end"/>
+            </w:r>
+          </w:hyperlink>
+        </w:p>
+        <w:p>
+          <w:r>
+            <w:fldChar w:fldCharType="end"/>
+          </w:r>
+        </w:p>
+      </w:sdtContent>
+    </w:sdt>
+    <w:p>
+      <w:pPr>
+        <w:spacing w:line="276" w:lineRule="auto"/>
+        <w:jc w:val="left"/>
+      </w:pPr>
+      <w:r>
+        <w:br w:type="page"/>
+      </w:r>
+    </w:p>
     <w:p>
       <w:pPr>
         <w:pStyle w:val="Nadpis1"/>
       </w:pPr>
+      <w:bookmarkStart w:id="0" w:name="_Toc306960270"/>
       <w:r>
         <w:lastRenderedPageBreak/>
         <w:t>História stavom dokumentu</w:t>
       </w:r>
+      <w:bookmarkEnd w:id="0"/>
     </w:p>
     <w:tbl>
       <w:tblPr>
@@ -1437,9 +3068,14 @@
       <w:pPr>
         <w:pStyle w:val="Nadpis1"/>
       </w:pPr>
+      <w:bookmarkStart w:id="1" w:name="_Toc306960271"/>
       <w:r>
         <w:lastRenderedPageBreak/>
-        <w:t xml:space="preserve">1 Úvod </w:t>
+        <w:t>1 Úvod</w:t>
+      </w:r>
+      <w:bookmarkEnd w:id="1"/>
+      <w:r>
+        <w:t xml:space="preserve"> </w:t>
       </w:r>
     </w:p>
     <w:p>
@@ -1450,18 +3086,21 @@
         <w:t>textový editor obohatený o grafické prvky na predmete Tímový projekt.</w:t>
       </w:r>
       <w:r>
-        <w:t xml:space="preserve"> Projekt je riešený tímom č. </w:t>
-      </w:r>
-      <w:r>
-        <w:t xml:space="preserve">10 - </w:t>
+        <w:t xml:space="preserve"> Projekt je riešený tímom č. 10   s názvom „</w:t>
       </w:r>
       <w:proofErr w:type="spellStart"/>
       <w:r>
-        <w:t>Inovattors</w:t>
+        <w:t>Innovat</w:t>
+      </w:r>
+      <w:r>
+        <w:t>ors</w:t>
       </w:r>
       <w:proofErr w:type="spellEnd"/>
       <w:r>
-        <w:t xml:space="preserve"> počas</w:t>
+        <w:t xml:space="preserve">“ </w:t>
+      </w:r>
+      <w:r>
+        <w:t>počas</w:t>
       </w:r>
       <w:r>
         <w:t xml:space="preserve"> </w:t>
@@ -1490,8 +3129,13 @@
           <w:numId w:val="7"/>
         </w:numPr>
       </w:pPr>
-      <w:r>
-        <w:t xml:space="preserve">Prehľad dokumentu </w:t>
+      <w:bookmarkStart w:id="2" w:name="_Toc306960272"/>
+      <w:r>
+        <w:t>Prehľad dokumentu</w:t>
+      </w:r>
+      <w:bookmarkEnd w:id="2"/>
+      <w:r>
+        <w:t xml:space="preserve"> </w:t>
       </w:r>
     </w:p>
     <w:p>
@@ -1566,25 +3210,32 @@
       <w:pPr>
         <w:pStyle w:val="Nadpis1"/>
       </w:pPr>
+      <w:bookmarkStart w:id="3" w:name="_Toc306960273"/>
       <w:r>
         <w:lastRenderedPageBreak/>
         <w:t>2 Ponúka</w:t>
       </w:r>
-    </w:p>
-    <w:p>
-      <w:r>
-        <w:t>Nasleduje ponuka tak, ako sme ju odovzdali (okrem titulnej stránky)</w:t>
-      </w:r>
-      <w:r>
-        <w:t>.</w:t>
+      <w:bookmarkEnd w:id="3"/>
+    </w:p>
+    <w:p>
+      <w:r>
+        <w:t xml:space="preserve">Nasleduje ponuka tak, ako sme ju odovzdali </w:t>
+      </w:r>
+      <w:r>
+        <w:t>okrem titulnej stránky:</w:t>
       </w:r>
     </w:p>
     <w:p>
       <w:pPr>
         <w:pStyle w:val="Nadpis2"/>
       </w:pPr>
-      <w:r>
-        <w:t xml:space="preserve">2.1 Predstavenie členov tímu </w:t>
+      <w:bookmarkStart w:id="4" w:name="_Toc306960274"/>
+      <w:r>
+        <w:t>2.1 Predstavenie členov tímu</w:t>
+      </w:r>
+      <w:bookmarkEnd w:id="4"/>
+      <w:r>
+        <w:t xml:space="preserve"> </w:t>
       </w:r>
     </w:p>
     <w:p>
@@ -1629,7 +3280,19 @@
       </w:r>
       <w:proofErr w:type="spellEnd"/>
       <w:r>
-        <w:t xml:space="preserve"> aplikácií. Používa väčšinu technológie a nástroje z dielne Microsoft. Zaujíma sa o tvorbu a vývoj používateľských rozhraní ako aj manažment. Ovláda technológie: PHP, JavaScript, C#, </w:t>
+        <w:t xml:space="preserve"> aplikácií. Používa väčšinu technológie a nástroje z dielne Microsoft. Zaujíma sa o tvorbu a vývoj používateľských rozhraní ako aj </w:t>
+      </w:r>
+      <w:r>
+        <w:t>riadenie a motivovanie ľudí v tíme</w:t>
+      </w:r>
+      <w:r>
+        <w:t xml:space="preserve">. Ovláda technológie: </w:t>
+      </w:r>
+      <w:r>
+        <w:t xml:space="preserve">HTML/XHTML, </w:t>
+      </w:r>
+      <w:r>
+        <w:t xml:space="preserve">PHP, JavaScript, C#, </w:t>
       </w:r>
       <w:proofErr w:type="spellStart"/>
       <w:r>
@@ -2202,27 +3865,31 @@
           <w:sz w:val="36"/>
         </w:rPr>
       </w:pPr>
-      <w:bookmarkStart w:id="0" w:name="_Toc304398183"/>
+      <w:bookmarkStart w:id="5" w:name="_Toc304398183"/>
+      <w:bookmarkStart w:id="6" w:name="_Toc306960275"/>
       <w:r>
         <w:t xml:space="preserve">2.2 </w:t>
       </w:r>
       <w:r>
         <w:t>Znalosti a zručnosti študentov (Znalosti)</w:t>
       </w:r>
-      <w:bookmarkEnd w:id="0"/>
+      <w:bookmarkEnd w:id="5"/>
+      <w:bookmarkEnd w:id="6"/>
     </w:p>
     <w:p>
       <w:pPr>
         <w:pStyle w:val="Nadpis3"/>
       </w:pPr>
-      <w:bookmarkStart w:id="1" w:name="_Toc304398184"/>
+      <w:bookmarkStart w:id="7" w:name="_Toc304398184"/>
+      <w:bookmarkStart w:id="8" w:name="_Toc306960276"/>
       <w:r>
         <w:t xml:space="preserve">2.2.1 </w:t>
       </w:r>
       <w:r>
         <w:t>Motivácia</w:t>
       </w:r>
-      <w:bookmarkEnd w:id="1"/>
+      <w:bookmarkEnd w:id="7"/>
+      <w:bookmarkEnd w:id="8"/>
     </w:p>
     <w:p>
       <w:pPr>
@@ -2348,7 +4015,8 @@
       <w:pPr>
         <w:pStyle w:val="Nadpis3"/>
       </w:pPr>
-      <w:bookmarkStart w:id="2" w:name="_Toc304398185"/>
+      <w:bookmarkStart w:id="9" w:name="_Toc304398185"/>
+      <w:bookmarkStart w:id="10" w:name="_Toc306960277"/>
       <w:r>
         <w:lastRenderedPageBreak/>
         <w:t xml:space="preserve">2.2.2 </w:t>
@@ -2356,7 +4024,8 @@
       <w:r>
         <w:t>Koncept riešenia</w:t>
       </w:r>
-      <w:bookmarkEnd w:id="2"/>
+      <w:bookmarkEnd w:id="9"/>
+      <w:bookmarkEnd w:id="10"/>
       <w:r>
         <w:t xml:space="preserve"> </w:t>
       </w:r>
@@ -2721,7 +4390,8 @@
       <w:pPr>
         <w:pStyle w:val="Nadpis2"/>
       </w:pPr>
-      <w:bookmarkStart w:id="3" w:name="_Toc304398189"/>
+      <w:bookmarkStart w:id="11" w:name="_Toc304398189"/>
+      <w:bookmarkStart w:id="12" w:name="_Toc306960278"/>
       <w:r>
         <w:t>2</w:t>
       </w:r>
@@ -2731,13 +4401,15 @@
       <w:r>
         <w:t>Digitálne divadlo (Divadlo)</w:t>
       </w:r>
-      <w:bookmarkEnd w:id="3"/>
+      <w:bookmarkEnd w:id="11"/>
+      <w:bookmarkEnd w:id="12"/>
     </w:p>
     <w:p>
       <w:pPr>
         <w:pStyle w:val="Nadpis3"/>
       </w:pPr>
-      <w:bookmarkStart w:id="4" w:name="_Toc304398190"/>
+      <w:bookmarkStart w:id="13" w:name="_Toc304398190"/>
+      <w:bookmarkStart w:id="14" w:name="_Toc306960279"/>
       <w:r>
         <w:t>2.</w:t>
       </w:r>
@@ -2750,7 +4422,8 @@
       <w:r>
         <w:t>Motivácia</w:t>
       </w:r>
-      <w:bookmarkEnd w:id="4"/>
+      <w:bookmarkEnd w:id="13"/>
+      <w:bookmarkEnd w:id="14"/>
       <w:r>
         <w:t xml:space="preserve"> </w:t>
       </w:r>
@@ -2759,7 +4432,7 @@
       <w:pPr>
         <w:pStyle w:val="Obyctext"/>
       </w:pPr>
-      <w:bookmarkStart w:id="5" w:name="_Toc304398191"/>
+      <w:bookmarkStart w:id="15" w:name="_Toc304398191"/>
       <w:r>
         <w:t xml:space="preserve">Ovládanie softvéru pomocou ľudských pohybov a gest, bez nutnosti použitia klávesnice alebo myši, je samo o sebe veľmi zaujímavá a </w:t>
       </w:r>
@@ -2811,6 +4484,7 @@
       <w:pPr>
         <w:pStyle w:val="Nadpis3"/>
       </w:pPr>
+      <w:bookmarkStart w:id="16" w:name="_Toc306960280"/>
       <w:r>
         <w:lastRenderedPageBreak/>
         <w:t>2.3.</w:t>
@@ -2821,7 +4495,8 @@
       <w:r>
         <w:t>Koncept riešenia</w:t>
       </w:r>
-      <w:bookmarkEnd w:id="5"/>
+      <w:bookmarkEnd w:id="15"/>
+      <w:bookmarkEnd w:id="16"/>
       <w:r>
         <w:t xml:space="preserve"> </w:t>
       </w:r>
@@ -3018,7 +4693,8 @@
       <w:pPr>
         <w:pStyle w:val="Nadpis2"/>
       </w:pPr>
-      <w:bookmarkStart w:id="6" w:name="_Toc304398186"/>
+      <w:bookmarkStart w:id="17" w:name="_Toc304398186"/>
+      <w:bookmarkStart w:id="18" w:name="_Toc306960281"/>
       <w:r>
         <w:lastRenderedPageBreak/>
         <w:t xml:space="preserve">2.4 </w:t>
@@ -3034,18 +4710,24 @@
       <w:r>
         <w:t>)</w:t>
       </w:r>
-      <w:bookmarkEnd w:id="6"/>
+      <w:bookmarkEnd w:id="17"/>
+      <w:bookmarkEnd w:id="18"/>
     </w:p>
     <w:p>
       <w:pPr>
         <w:pStyle w:val="Nadpis3"/>
       </w:pPr>
-      <w:bookmarkStart w:id="7" w:name="_Toc304395272"/>
+      <w:bookmarkStart w:id="19" w:name="_Toc304395272"/>
+      <w:bookmarkStart w:id="20" w:name="_Toc306960282"/>
       <w:r>
         <w:t xml:space="preserve">2.4.1 </w:t>
       </w:r>
       <w:r>
-        <w:t xml:space="preserve">Motivácia </w:t>
+        <w:t>Motivácia</w:t>
+      </w:r>
+      <w:bookmarkEnd w:id="20"/>
+      <w:r>
+        <w:t xml:space="preserve"> </w:t>
       </w:r>
     </w:p>
     <w:p>
@@ -3081,13 +4763,15 @@
       <w:pPr>
         <w:pStyle w:val="Nadpis3"/>
       </w:pPr>
+      <w:bookmarkStart w:id="21" w:name="_Toc306960283"/>
       <w:r>
         <w:t xml:space="preserve">2.4.2 </w:t>
       </w:r>
       <w:r>
         <w:t>Koncept riešenia</w:t>
       </w:r>
-      <w:bookmarkEnd w:id="7"/>
+      <w:bookmarkEnd w:id="19"/>
+      <w:bookmarkEnd w:id="21"/>
       <w:r>
         <w:t xml:space="preserve"> </w:t>
       </w:r>
@@ -3457,6 +5141,7 @@
         <w:pStyle w:val="Nadpis1"/>
         <w:spacing w:before="0"/>
       </w:pPr>
+      <w:bookmarkStart w:id="22" w:name="_Toc306960284"/>
       <w:r>
         <w:rPr>
           <w:noProof/>
@@ -3468,12 +5153,24 @@
         <w:rPr>
           <w:noProof/>
         </w:rPr>
-        <w:t xml:space="preserve"> Zoradenie všetkých tém pod</w:t>
+        <w:t xml:space="preserve"> </w:t>
       </w:r>
       <w:r>
         <w:rPr>
           <w:noProof/>
         </w:rPr>
+        <w:t>z</w:t>
+      </w:r>
+      <w:r>
+        <w:rPr>
+          <w:noProof/>
+        </w:rPr>
+        <w:t>oradenie všetkých tém pod</w:t>
+      </w:r>
+      <w:r>
+        <w:rPr>
+          <w:noProof/>
+        </w:rPr>
         <w:t>ľa</w:t>
       </w:r>
       <w:r>
@@ -3482,6 +5179,7 @@
         </w:rPr>
         <w:t xml:space="preserve"> priority</w:t>
       </w:r>
+      <w:bookmarkEnd w:id="22"/>
       <w:r>
         <w:t xml:space="preserve"> </w:t>
       </w:r>
@@ -3501,9 +5199,6 @@
       <w:tblPr>
         <w:tblW w:w="9085" w:type="dxa"/>
         <w:jc w:val="center"/>
-        <w:tblBorders>
-          <w:insideV w:val="single" w:sz="4" w:space="0" w:color="auto"/>
-        </w:tblBorders>
         <w:tblLook w:val="04A0"/>
       </w:tblPr>
       <w:tblGrid>
@@ -4701,42 +6396,222 @@
     </w:p>
     <w:p>
       <w:pPr>
+        <w:pStyle w:val="Nadpis1"/>
+      </w:pPr>
+      <w:r>
+        <w:rPr>
+          <w:noProof/>
+          <w:lang w:eastAsia="sk-SK"/>
+        </w:rPr>
+        <w:lastRenderedPageBreak/>
+        <w:drawing>
+          <wp:anchor distT="0" distB="0" distL="114300" distR="114300" simplePos="0" relativeHeight="251659264" behindDoc="0" locked="0" layoutInCell="1" allowOverlap="1">
+            <wp:simplePos x="0" y="0"/>
+            <wp:positionH relativeFrom="margin">
+              <wp:posOffset>3510280</wp:posOffset>
+            </wp:positionH>
+            <wp:positionV relativeFrom="margin">
+              <wp:posOffset>6586855</wp:posOffset>
+            </wp:positionV>
+            <wp:extent cx="3848100" cy="219075"/>
+            <wp:effectExtent l="0" t="1809750" r="0" b="1800225"/>
+            <wp:wrapSquare wrapText="bothSides"/>
+            <wp:docPr id="4" name="Obrázok 4"/>
+            <wp:cNvGraphicFramePr>
+              <a:graphicFrameLocks xmlns:a="http://schemas.openxmlformats.org/drawingml/2006/main" noChangeAspect="1"/>
+            </wp:cNvGraphicFramePr>
+            <a:graphic xmlns:a="http://schemas.openxmlformats.org/drawingml/2006/main">
+              <a:graphicData uri="http://schemas.openxmlformats.org/drawingml/2006/picture">
+                <pic:pic xmlns:pic="http://schemas.openxmlformats.org/drawingml/2006/picture">
+                  <pic:nvPicPr>
+                    <pic:cNvPr id="0" name="Picture 4"/>
+                    <pic:cNvPicPr>
+                      <a:picLocks noChangeAspect="1" noChangeArrowheads="1"/>
+                    </pic:cNvPicPr>
+                  </pic:nvPicPr>
+                  <pic:blipFill>
+                    <a:blip r:embed="rId10" cstate="print"/>
+                    <a:srcRect/>
+                    <a:stretch>
+                      <a:fillRect/>
+                    </a:stretch>
+                  </pic:blipFill>
+                  <pic:spPr bwMode="auto">
+                    <a:xfrm rot="16200000">
+                      <a:off x="0" y="0"/>
+                      <a:ext cx="3848100" cy="219075"/>
+                    </a:xfrm>
+                    <a:prstGeom prst="rect">
+                      <a:avLst/>
+                    </a:prstGeom>
+                    <a:noFill/>
+                    <a:ln w="9525">
+                      <a:noFill/>
+                      <a:miter lim="800000"/>
+                      <a:headEnd/>
+                      <a:tailEnd/>
+                    </a:ln>
+                  </pic:spPr>
+                </pic:pic>
+              </a:graphicData>
+            </a:graphic>
+          </wp:anchor>
+        </w:drawing>
+      </w:r>
+      <w:r>
+        <w:rPr>
+          <w:noProof/>
+          <w:lang w:eastAsia="sk-SK"/>
+        </w:rPr>
+        <w:drawing>
+          <wp:anchor distT="0" distB="0" distL="114300" distR="114300" simplePos="0" relativeHeight="251658240" behindDoc="0" locked="0" layoutInCell="1" allowOverlap="1">
+            <wp:simplePos x="0" y="0"/>
+            <wp:positionH relativeFrom="margin">
+              <wp:posOffset>-1366520</wp:posOffset>
+            </wp:positionH>
+            <wp:positionV relativeFrom="margin">
+              <wp:posOffset>1986280</wp:posOffset>
+            </wp:positionV>
+            <wp:extent cx="8134350" cy="5168900"/>
+            <wp:effectExtent l="0" t="1485900" r="0" b="1460500"/>
+            <wp:wrapSquare wrapText="bothSides"/>
+            <wp:docPr id="3" name="Obrázok 1"/>
+            <wp:cNvGraphicFramePr>
+              <a:graphicFrameLocks xmlns:a="http://schemas.openxmlformats.org/drawingml/2006/main" noChangeAspect="1"/>
+            </wp:cNvGraphicFramePr>
+            <a:graphic xmlns:a="http://schemas.openxmlformats.org/drawingml/2006/main">
+              <a:graphicData uri="http://schemas.openxmlformats.org/drawingml/2006/picture">
+                <pic:pic xmlns:pic="http://schemas.openxmlformats.org/drawingml/2006/picture">
+                  <pic:nvPicPr>
+                    <pic:cNvPr id="0" name="Picture 1"/>
+                    <pic:cNvPicPr>
+                      <a:picLocks noChangeAspect="1" noChangeArrowheads="1"/>
+                    </pic:cNvPicPr>
+                  </pic:nvPicPr>
+                  <pic:blipFill>
+                    <a:blip r:embed="rId11" cstate="print"/>
+                    <a:srcRect/>
+                    <a:stretch>
+                      <a:fillRect/>
+                    </a:stretch>
+                  </pic:blipFill>
+                  <pic:spPr bwMode="auto">
+                    <a:xfrm rot="16200000">
+                      <a:off x="0" y="0"/>
+                      <a:ext cx="8134350" cy="5168900"/>
+                    </a:xfrm>
+                    <a:prstGeom prst="rect">
+                      <a:avLst/>
+                    </a:prstGeom>
+                    <a:noFill/>
+                    <a:ln w="9525">
+                      <a:noFill/>
+                      <a:miter lim="800000"/>
+                      <a:headEnd/>
+                      <a:tailEnd/>
+                    </a:ln>
+                  </pic:spPr>
+                </pic:pic>
+              </a:graphicData>
+            </a:graphic>
+          </wp:anchor>
+        </w:drawing>
+      </w:r>
+      <w:r>
+        <w:t xml:space="preserve">PRÍLOHA B – rozvrh členov tímu </w:t>
+      </w:r>
+      <w:r>
+        <w:br w:type="page"/>
+      </w:r>
+    </w:p>
+    <w:p>
+      <w:pPr>
+        <w:pStyle w:val="Nadpis1"/>
+      </w:pPr>
+      <w:bookmarkStart w:id="23" w:name="_Toc306960286"/>
+      <w:r>
+        <w:lastRenderedPageBreak/>
+        <w:t>3 Plán</w:t>
+      </w:r>
+      <w:bookmarkEnd w:id="23"/>
+      <w:r>
+        <w:t xml:space="preserve"> </w:t>
+      </w:r>
+    </w:p>
+    <w:p>
+      <w:r>
+        <w:t>Dddddddddddddddddddddddddddddddddddddddddddddddddddddddddddddddddddddddddddddddddddddddd.</w:t>
+      </w:r>
+    </w:p>
+    <w:p>
+      <w:pPr>
+        <w:pStyle w:val="Nadpis2"/>
+      </w:pPr>
+      <w:bookmarkStart w:id="24" w:name="_Toc306960287"/>
+      <w:r>
+        <w:t>3.1 Plán pre zimný semester</w:t>
+      </w:r>
+      <w:bookmarkEnd w:id="24"/>
+      <w:r>
+        <w:t xml:space="preserve"> </w:t>
+      </w:r>
+    </w:p>
+    <w:p>
+      <w:r>
+        <w:t xml:space="preserve">Nasledujúca tabuľka obsahuje plán pre zimný semester </w:t>
+      </w:r>
+    </w:p>
+    <w:p>
+      <w:pPr>
         <w:spacing w:line="276" w:lineRule="auto"/>
         <w:jc w:val="left"/>
       </w:pPr>
       <w:r>
+        <w:br w:type="page"/>
+      </w:r>
+    </w:p>
+    <w:p>
+      <w:pPr>
+        <w:pStyle w:val="Nadpis1"/>
+      </w:pPr>
+      <w:bookmarkStart w:id="25" w:name="_Toc306960288"/>
+      <w:r>
         <w:lastRenderedPageBreak/>
+        <w:t>4 Role a úlohy členov tímu</w:t>
+      </w:r>
+      <w:bookmarkEnd w:id="25"/>
+      <w:r>
         <w:t xml:space="preserve"> </w:t>
       </w:r>
-      <w:r>
-        <w:br w:type="page"/>
-      </w:r>
-    </w:p>
-    <w:p>
-      <w:pPr>
-        <w:pStyle w:val="Nadpis1"/>
-      </w:pPr>
-      <w:r>
-        <w:lastRenderedPageBreak/>
-        <w:t xml:space="preserve">3 Plán </w:t>
-      </w:r>
-    </w:p>
-    <w:p>
-      <w:r>
-        <w:t>Dddddddddddddddddddddddddddddddddddddddddddddddddddddddddddddddddddddddddddddddddddddddd.</w:t>
+    </w:p>
+    <w:p>
+      <w:r>
+        <w:t>Táto kapitola obsahuje informácie o rolách jednotlivých č</w:t>
+      </w:r>
+      <w:r>
+        <w:t xml:space="preserve">lenov týmu, ich krátkodobých aj </w:t>
+      </w:r>
+      <w:r>
+        <w:t xml:space="preserve">dlhodobých úlohách </w:t>
+      </w:r>
+      <w:r>
+        <w:t>pri</w:t>
+      </w:r>
+      <w:r>
+        <w:t xml:space="preserve"> tvorbe projektu.  </w:t>
       </w:r>
     </w:p>
     <w:p>
       <w:pPr>
         <w:pStyle w:val="Nadpis2"/>
       </w:pPr>
-      <w:r>
-        <w:t xml:space="preserve">3.1 Plán pre zimný semester </w:t>
-      </w:r>
-    </w:p>
-    <w:p>
-      <w:r>
-        <w:t>Ddddddddddddddddddddddddddddddddddddddddddddddddddddddddddddddddddddddddddddddddddddddddddddddddd.</w:t>
+      <w:bookmarkStart w:id="26" w:name="_Toc306960289"/>
+      <w:r>
+        <w:t>4.1 Zimný semester</w:t>
+      </w:r>
+      <w:bookmarkEnd w:id="26"/>
+      <w:r>
+        <w:t xml:space="preserve"> </w:t>
       </w:r>
     </w:p>
     <w:p>
@@ -4745,34 +6620,421 @@
         <w:jc w:val="left"/>
       </w:pPr>
       <w:r>
-        <w:br w:type="page"/>
-      </w:r>
-    </w:p>
-    <w:p>
-      <w:pPr>
-        <w:pStyle w:val="Nadpis1"/>
-      </w:pPr>
-      <w:r>
-        <w:lastRenderedPageBreak/>
-        <w:t xml:space="preserve">4 Role a úlohy členov tímu </w:t>
-      </w:r>
-    </w:p>
-    <w:p>
-      <w:r>
-        <w:t>Nasleduje popis dlhodobých úloh (rolí) členov tímu a ich podiel na funkcionalite prototypu.</w:t>
-      </w:r>
-    </w:p>
-    <w:p>
-      <w:pPr>
-        <w:pStyle w:val="Nadpis2"/>
-      </w:pPr>
-      <w:r>
-        <w:t xml:space="preserve">4.1 Zimný semester </w:t>
-      </w:r>
-    </w:p>
-    <w:p>
-      <w:r>
-        <w:t>Dddddddddddddddddddddddddddddddddddddddddddddddddddddddddddddddddddddddddddddddddddddddddddddd.</w:t>
+        <w:t xml:space="preserve">Jednotliví členovia tímu zastávajú nasledujúce </w:t>
+      </w:r>
+      <w:r>
+        <w:t>role:</w:t>
+      </w:r>
+    </w:p>
+    <w:tbl>
+      <w:tblPr>
+        <w:tblStyle w:val="Mriekatabuky"/>
+        <w:tblW w:w="0" w:type="auto"/>
+        <w:tblBorders>
+          <w:left w:val="none" w:sz="0" w:space="0" w:color="auto"/>
+          <w:right w:val="none" w:sz="0" w:space="0" w:color="auto"/>
+          <w:insideH w:val="none" w:sz="0" w:space="0" w:color="auto"/>
+          <w:insideV w:val="none" w:sz="0" w:space="0" w:color="auto"/>
+        </w:tblBorders>
+        <w:tblLook w:val="04A0"/>
+      </w:tblPr>
+      <w:tblGrid>
+        <w:gridCol w:w="2518"/>
+        <w:gridCol w:w="6694"/>
+      </w:tblGrid>
+      <w:tr>
+        <w:tc>
+          <w:tcPr>
+            <w:tcW w:w="2518" w:type="dxa"/>
+            <w:tcBorders>
+              <w:top w:val="single" w:sz="4" w:space="0" w:color="auto"/>
+              <w:left w:val="single" w:sz="4" w:space="0" w:color="auto"/>
+              <w:bottom w:val="single" w:sz="4" w:space="0" w:color="auto"/>
+              <w:right w:val="single" w:sz="4" w:space="0" w:color="auto"/>
+            </w:tcBorders>
+          </w:tcPr>
+          <w:p>
+            <w:pPr>
+              <w:spacing w:line="240" w:lineRule="auto"/>
+              <w:jc w:val="left"/>
+              <w:rPr>
+                <w:b/>
+              </w:rPr>
+            </w:pPr>
+            <w:r>
+              <w:rPr>
+                <w:b/>
+              </w:rPr>
+              <w:t xml:space="preserve">Bc. Lukáš Turský  </w:t>
+            </w:r>
+          </w:p>
+        </w:tc>
+        <w:tc>
+          <w:tcPr>
+            <w:tcW w:w="6694" w:type="dxa"/>
+            <w:tcBorders>
+              <w:top w:val="single" w:sz="4" w:space="0" w:color="auto"/>
+              <w:left w:val="single" w:sz="4" w:space="0" w:color="auto"/>
+              <w:bottom w:val="single" w:sz="4" w:space="0" w:color="auto"/>
+              <w:right w:val="single" w:sz="4" w:space="0" w:color="auto"/>
+            </w:tcBorders>
+          </w:tcPr>
+          <w:p>
+            <w:pPr>
+              <w:spacing w:line="240" w:lineRule="auto"/>
+              <w:jc w:val="left"/>
+            </w:pPr>
+            <w:r>
+              <w:t>manažér tímu</w:t>
+            </w:r>
+          </w:p>
+          <w:p>
+            <w:pPr>
+              <w:spacing w:line="240" w:lineRule="auto"/>
+              <w:jc w:val="left"/>
+            </w:pPr>
+            <w:r>
+              <w:t>manažér komunikácie</w:t>
+            </w:r>
+          </w:p>
+          <w:p>
+            <w:pPr>
+              <w:spacing w:line="240" w:lineRule="auto"/>
+              <w:jc w:val="left"/>
+            </w:pPr>
+            <w:r>
+              <w:t xml:space="preserve">správca webového sídla </w:t>
+            </w:r>
+          </w:p>
+          <w:p>
+            <w:pPr>
+              <w:spacing w:line="240" w:lineRule="auto"/>
+              <w:jc w:val="left"/>
+            </w:pPr>
+          </w:p>
+        </w:tc>
+      </w:tr>
+      <w:tr>
+        <w:tc>
+          <w:tcPr>
+            <w:tcW w:w="2518" w:type="dxa"/>
+            <w:tcBorders>
+              <w:top w:val="single" w:sz="4" w:space="0" w:color="auto"/>
+              <w:left w:val="single" w:sz="4" w:space="0" w:color="auto"/>
+              <w:bottom w:val="single" w:sz="4" w:space="0" w:color="auto"/>
+              <w:right w:val="single" w:sz="4" w:space="0" w:color="auto"/>
+            </w:tcBorders>
+          </w:tcPr>
+          <w:p>
+            <w:pPr>
+              <w:spacing w:line="240" w:lineRule="auto"/>
+              <w:jc w:val="left"/>
+              <w:rPr>
+                <w:b/>
+              </w:rPr>
+            </w:pPr>
+            <w:r>
+              <w:rPr>
+                <w:b/>
+              </w:rPr>
+              <w:t xml:space="preserve">Bc. Jozef Krajčovič  </w:t>
+            </w:r>
+          </w:p>
+        </w:tc>
+        <w:tc>
+          <w:tcPr>
+            <w:tcW w:w="6694" w:type="dxa"/>
+            <w:tcBorders>
+              <w:top w:val="single" w:sz="4" w:space="0" w:color="auto"/>
+              <w:left w:val="single" w:sz="4" w:space="0" w:color="auto"/>
+              <w:bottom w:val="single" w:sz="4" w:space="0" w:color="auto"/>
+              <w:right w:val="single" w:sz="4" w:space="0" w:color="auto"/>
+            </w:tcBorders>
+          </w:tcPr>
+          <w:p>
+            <w:pPr>
+              <w:spacing w:line="240" w:lineRule="auto"/>
+              <w:jc w:val="left"/>
+            </w:pPr>
+            <w:r>
+              <w:t>zástupca vedúceho tímu</w:t>
+            </w:r>
+          </w:p>
+          <w:p>
+            <w:pPr>
+              <w:spacing w:line="240" w:lineRule="auto"/>
+              <w:jc w:val="left"/>
+            </w:pPr>
+            <w:r>
+              <w:t xml:space="preserve">manažér podpory vývoja  </w:t>
+            </w:r>
+          </w:p>
+          <w:p>
+            <w:pPr>
+              <w:spacing w:line="240" w:lineRule="auto"/>
+              <w:jc w:val="left"/>
+            </w:pPr>
+            <w:r>
+              <w:t xml:space="preserve">manažér tvorby dokumentácie  </w:t>
+            </w:r>
+          </w:p>
+          <w:p>
+            <w:pPr>
+              <w:spacing w:line="240" w:lineRule="auto"/>
+              <w:jc w:val="left"/>
+            </w:pPr>
+          </w:p>
+        </w:tc>
+      </w:tr>
+      <w:tr>
+        <w:tc>
+          <w:tcPr>
+            <w:tcW w:w="2518" w:type="dxa"/>
+            <w:tcBorders>
+              <w:top w:val="single" w:sz="4" w:space="0" w:color="auto"/>
+              <w:left w:val="single" w:sz="4" w:space="0" w:color="auto"/>
+              <w:bottom w:val="single" w:sz="4" w:space="0" w:color="auto"/>
+              <w:right w:val="single" w:sz="4" w:space="0" w:color="auto"/>
+            </w:tcBorders>
+          </w:tcPr>
+          <w:p>
+            <w:pPr>
+              <w:spacing w:line="240" w:lineRule="auto"/>
+              <w:jc w:val="left"/>
+              <w:rPr>
+                <w:b/>
+              </w:rPr>
+            </w:pPr>
+            <w:r>
+              <w:rPr>
+                <w:b/>
+              </w:rPr>
+              <w:t xml:space="preserve">Bc. Adrián Feješ </w:t>
+            </w:r>
+          </w:p>
+        </w:tc>
+        <w:tc>
+          <w:tcPr>
+            <w:tcW w:w="6694" w:type="dxa"/>
+            <w:tcBorders>
+              <w:top w:val="single" w:sz="4" w:space="0" w:color="auto"/>
+              <w:left w:val="single" w:sz="4" w:space="0" w:color="auto"/>
+              <w:bottom w:val="single" w:sz="4" w:space="0" w:color="auto"/>
+              <w:right w:val="single" w:sz="4" w:space="0" w:color="auto"/>
+            </w:tcBorders>
+          </w:tcPr>
+          <w:p>
+            <w:pPr>
+              <w:spacing w:line="240" w:lineRule="auto"/>
+              <w:jc w:val="left"/>
+            </w:pPr>
+            <w:r>
+              <w:t>manažér rozvrhu a plánovania</w:t>
+            </w:r>
+          </w:p>
+          <w:p>
+            <w:pPr>
+              <w:spacing w:line="240" w:lineRule="auto"/>
+              <w:jc w:val="left"/>
+            </w:pPr>
+          </w:p>
+        </w:tc>
+      </w:tr>
+      <w:tr>
+        <w:tc>
+          <w:tcPr>
+            <w:tcW w:w="2518" w:type="dxa"/>
+            <w:tcBorders>
+              <w:top w:val="single" w:sz="4" w:space="0" w:color="auto"/>
+              <w:left w:val="single" w:sz="4" w:space="0" w:color="auto"/>
+              <w:bottom w:val="single" w:sz="4" w:space="0" w:color="auto"/>
+              <w:right w:val="single" w:sz="4" w:space="0" w:color="auto"/>
+            </w:tcBorders>
+          </w:tcPr>
+          <w:p>
+            <w:pPr>
+              <w:spacing w:line="240" w:lineRule="auto"/>
+              <w:jc w:val="left"/>
+              <w:rPr>
+                <w:b/>
+              </w:rPr>
+            </w:pPr>
+            <w:r>
+              <w:rPr>
+                <w:b/>
+              </w:rPr>
+              <w:t xml:space="preserve">Bc. Maroš Jendrej </w:t>
+            </w:r>
+          </w:p>
+        </w:tc>
+        <w:tc>
+          <w:tcPr>
+            <w:tcW w:w="6694" w:type="dxa"/>
+            <w:tcBorders>
+              <w:top w:val="single" w:sz="4" w:space="0" w:color="auto"/>
+              <w:left w:val="single" w:sz="4" w:space="0" w:color="auto"/>
+              <w:bottom w:val="single" w:sz="4" w:space="0" w:color="auto"/>
+              <w:right w:val="single" w:sz="4" w:space="0" w:color="auto"/>
+            </w:tcBorders>
+          </w:tcPr>
+          <w:p>
+            <w:pPr>
+              <w:spacing w:line="240" w:lineRule="auto"/>
+              <w:jc w:val="left"/>
+            </w:pPr>
+            <w:r>
+              <w:t xml:space="preserve">manažér kvality a testovania </w:t>
+            </w:r>
+          </w:p>
+          <w:p>
+            <w:pPr>
+              <w:spacing w:line="240" w:lineRule="auto"/>
+              <w:jc w:val="left"/>
+            </w:pPr>
+          </w:p>
+        </w:tc>
+      </w:tr>
+      <w:tr>
+        <w:tc>
+          <w:tcPr>
+            <w:tcW w:w="2518" w:type="dxa"/>
+            <w:tcBorders>
+              <w:top w:val="single" w:sz="4" w:space="0" w:color="auto"/>
+              <w:left w:val="single" w:sz="4" w:space="0" w:color="auto"/>
+              <w:bottom w:val="single" w:sz="4" w:space="0" w:color="auto"/>
+              <w:right w:val="single" w:sz="4" w:space="0" w:color="auto"/>
+            </w:tcBorders>
+          </w:tcPr>
+          <w:p>
+            <w:pPr>
+              <w:spacing w:line="240" w:lineRule="auto"/>
+              <w:jc w:val="left"/>
+              <w:rPr>
+                <w:b/>
+              </w:rPr>
+            </w:pPr>
+            <w:r>
+              <w:rPr>
+                <w:b/>
+              </w:rPr>
+              <w:t xml:space="preserve">Bc. Ľuboš Staráček </w:t>
+            </w:r>
+          </w:p>
+        </w:tc>
+        <w:tc>
+          <w:tcPr>
+            <w:tcW w:w="6694" w:type="dxa"/>
+            <w:tcBorders>
+              <w:top w:val="single" w:sz="4" w:space="0" w:color="auto"/>
+              <w:left w:val="single" w:sz="4" w:space="0" w:color="auto"/>
+              <w:bottom w:val="single" w:sz="4" w:space="0" w:color="auto"/>
+              <w:right w:val="single" w:sz="4" w:space="0" w:color="auto"/>
+            </w:tcBorders>
+          </w:tcPr>
+          <w:p>
+            <w:pPr>
+              <w:spacing w:line="240" w:lineRule="auto"/>
+              <w:jc w:val="left"/>
+            </w:pPr>
+            <w:r>
+              <w:t xml:space="preserve">manažér rizík </w:t>
+            </w:r>
+          </w:p>
+          <w:p>
+            <w:pPr>
+              <w:spacing w:line="240" w:lineRule="auto"/>
+              <w:jc w:val="left"/>
+            </w:pPr>
+          </w:p>
+        </w:tc>
+      </w:tr>
+      <w:tr>
+        <w:tc>
+          <w:tcPr>
+            <w:tcW w:w="2518" w:type="dxa"/>
+            <w:tcBorders>
+              <w:top w:val="single" w:sz="4" w:space="0" w:color="auto"/>
+              <w:left w:val="single" w:sz="4" w:space="0" w:color="auto"/>
+              <w:bottom w:val="single" w:sz="4" w:space="0" w:color="auto"/>
+              <w:right w:val="single" w:sz="4" w:space="0" w:color="auto"/>
+            </w:tcBorders>
+          </w:tcPr>
+          <w:p>
+            <w:pPr>
+              <w:spacing w:line="240" w:lineRule="auto"/>
+              <w:jc w:val="left"/>
+              <w:rPr>
+                <w:b/>
+              </w:rPr>
+            </w:pPr>
+            <w:r>
+              <w:rPr>
+                <w:b/>
+              </w:rPr>
+              <w:t xml:space="preserve">Bc. Marek Brath </w:t>
+            </w:r>
+          </w:p>
+        </w:tc>
+        <w:tc>
+          <w:tcPr>
+            <w:tcW w:w="6694" w:type="dxa"/>
+            <w:tcBorders>
+              <w:top w:val="single" w:sz="4" w:space="0" w:color="auto"/>
+              <w:left w:val="single" w:sz="4" w:space="0" w:color="auto"/>
+              <w:bottom w:val="single" w:sz="4" w:space="0" w:color="auto"/>
+              <w:right w:val="single" w:sz="4" w:space="0" w:color="auto"/>
+            </w:tcBorders>
+          </w:tcPr>
+          <w:p>
+            <w:pPr>
+              <w:spacing w:line="240" w:lineRule="auto"/>
+              <w:jc w:val="left"/>
+            </w:pPr>
+            <w:r>
+              <w:t xml:space="preserve">manažér monitorovania </w:t>
+            </w:r>
+          </w:p>
+        </w:tc>
+      </w:tr>
+    </w:tbl>
+    <w:p>
+      <w:pPr>
+        <w:spacing w:after="0" w:line="240" w:lineRule="auto"/>
+        <w:jc w:val="left"/>
+      </w:pPr>
+    </w:p>
+    <w:p>
+      <w:pPr>
+        <w:spacing w:after="0" w:line="276" w:lineRule="auto"/>
+        <w:jc w:val="left"/>
+      </w:pPr>
+      <w:r>
+        <w:t xml:space="preserve"> </w:t>
+      </w:r>
+    </w:p>
+    <w:p>
+      <w:pPr>
+        <w:spacing w:after="0" w:line="276" w:lineRule="auto"/>
+        <w:jc w:val="left"/>
+      </w:pPr>
+      <w:r>
+        <w:t xml:space="preserve">                                        </w:t>
+      </w:r>
+    </w:p>
+    <w:p>
+      <w:pPr>
+        <w:spacing w:after="0" w:line="276" w:lineRule="auto"/>
+        <w:jc w:val="left"/>
+      </w:pPr>
+      <w:r>
+        <w:tab/>
+      </w:r>
+      <w:r>
+        <w:tab/>
+      </w:r>
+      <w:r>
+        <w:tab/>
+        <w:t xml:space="preserve">    </w:t>
       </w:r>
     </w:p>
     <w:p>
@@ -4780,9 +7042,6 @@
         <w:spacing w:line="276" w:lineRule="auto"/>
         <w:jc w:val="left"/>
       </w:pPr>
-      <w:r>
-        <w:t xml:space="preserve">Jednotliví členovia tímu zastávajú nasledujúce úlohy: </w:t>
-      </w:r>
     </w:p>
     <w:p>
       <w:pPr>
@@ -4792,6 +7051,88 @@
       <w:r>
         <w:t xml:space="preserve"> </w:t>
       </w:r>
+      <w:r>
+        <w:br w:type="page"/>
+      </w:r>
+    </w:p>
+    <w:p>
+      <w:pPr>
+        <w:pStyle w:val="Nadpis1"/>
+      </w:pPr>
+      <w:bookmarkStart w:id="27" w:name="_Toc306960290"/>
+      <w:r>
+        <w:lastRenderedPageBreak/>
+        <w:t>5 Firemná kultúra</w:t>
+      </w:r>
+      <w:bookmarkEnd w:id="27"/>
+    </w:p>
+    <w:p>
+      <w:r>
+        <w:t xml:space="preserve">Dopíšeme naše metodiky:  </w:t>
+      </w:r>
+    </w:p>
+    <w:p>
+      <w:proofErr w:type="spellStart"/>
+      <w:r>
+        <w:t>Štyl</w:t>
+      </w:r>
+      <w:proofErr w:type="spellEnd"/>
+      <w:r>
+        <w:t xml:space="preserve"> programovania </w:t>
+      </w:r>
+    </w:p>
+    <w:p>
+      <w:proofErr w:type="spellStart"/>
+      <w:r>
+        <w:t>Sposob</w:t>
+      </w:r>
+      <w:proofErr w:type="spellEnd"/>
+      <w:r>
+        <w:t xml:space="preserve"> </w:t>
+      </w:r>
+      <w:proofErr w:type="spellStart"/>
+      <w:r>
+        <w:t>pisania</w:t>
+      </w:r>
+      <w:proofErr w:type="spellEnd"/>
+      <w:r>
+        <w:t xml:space="preserve"> </w:t>
+      </w:r>
+      <w:proofErr w:type="spellStart"/>
+      <w:r>
+        <w:t>dokumentacie</w:t>
+      </w:r>
+      <w:proofErr w:type="spellEnd"/>
+      <w:r>
+        <w:t xml:space="preserve"> </w:t>
+      </w:r>
+    </w:p>
+    <w:p>
+      <w:r>
+        <w:t xml:space="preserve">Podporne nástroje </w:t>
+      </w:r>
+    </w:p>
+    <w:p>
+      <w:proofErr w:type="spellStart"/>
+      <w:r>
+        <w:t>Komunikacia</w:t>
+      </w:r>
+      <w:proofErr w:type="spellEnd"/>
+    </w:p>
+    <w:p>
+      <w:r>
+        <w:t>Sprava verzii</w:t>
+      </w:r>
+    </w:p>
+    <w:p>
+      <w:r>
+        <w:t xml:space="preserve">Riadenie projektu </w:t>
+      </w:r>
+    </w:p>
+    <w:p>
+      <w:r>
+        <w:t xml:space="preserve"> </w:t>
+      </w:r>
     </w:p>
     <w:p>
       <w:pPr>
@@ -4799,7 +7140,26 @@
         <w:jc w:val="left"/>
       </w:pPr>
       <w:r>
+        <w:br w:type="page"/>
+      </w:r>
+    </w:p>
+    <w:p>
+      <w:pPr>
+        <w:pStyle w:val="Nadpis1"/>
+      </w:pPr>
+      <w:bookmarkStart w:id="28" w:name="_Toc306960291"/>
+      <w:r>
+        <w:lastRenderedPageBreak/>
+        <w:t>Zápisnice</w:t>
+      </w:r>
+      <w:bookmarkEnd w:id="28"/>
+      <w:r>
         <w:t xml:space="preserve"> </w:t>
+      </w:r>
+    </w:p>
+    <w:p>
+      <w:r>
+        <w:t>Nasledujú zápisnice zo stretnutí, v chronologickom poradí, vo formáte, ako boli zverejnené na web stránke.</w:t>
       </w:r>
     </w:p>
     <w:p>
@@ -4808,128 +7168,21 @@
         <w:jc w:val="left"/>
       </w:pPr>
       <w:r>
+        <w:br w:type="page"/>
+      </w:r>
+    </w:p>
+    <w:p>
+      <w:pPr>
+        <w:pStyle w:val="Nadpis1"/>
+      </w:pPr>
+      <w:bookmarkStart w:id="29" w:name="_Toc306960292"/>
+      <w:r>
+        <w:lastRenderedPageBreak/>
+        <w:t>Preberacie protokoly</w:t>
+      </w:r>
+      <w:bookmarkEnd w:id="29"/>
+      <w:r>
         <w:t xml:space="preserve"> </w:t>
-      </w:r>
-      <w:r>
-        <w:br w:type="page"/>
-      </w:r>
-    </w:p>
-    <w:p>
-      <w:pPr>
-        <w:pStyle w:val="Nadpis1"/>
-      </w:pPr>
-      <w:r>
-        <w:lastRenderedPageBreak/>
-        <w:t>5 Firemná kultúra</w:t>
-      </w:r>
-    </w:p>
-    <w:p>
-      <w:r>
-        <w:t xml:space="preserve">Dopíšeme naše metodiky:  </w:t>
-      </w:r>
-    </w:p>
-    <w:p>
-      <w:proofErr w:type="spellStart"/>
-      <w:r>
-        <w:t>Štyl</w:t>
-      </w:r>
-      <w:proofErr w:type="spellEnd"/>
-      <w:r>
-        <w:t xml:space="preserve"> programovania </w:t>
-      </w:r>
-    </w:p>
-    <w:p>
-      <w:proofErr w:type="spellStart"/>
-      <w:r>
-        <w:t>Sposob</w:t>
-      </w:r>
-      <w:proofErr w:type="spellEnd"/>
-      <w:r>
-        <w:t xml:space="preserve"> </w:t>
-      </w:r>
-      <w:proofErr w:type="spellStart"/>
-      <w:r>
-        <w:t>pisania</w:t>
-      </w:r>
-      <w:proofErr w:type="spellEnd"/>
-      <w:r>
-        <w:t xml:space="preserve"> </w:t>
-      </w:r>
-      <w:proofErr w:type="spellStart"/>
-      <w:r>
-        <w:t>dokumentacie</w:t>
-      </w:r>
-      <w:proofErr w:type="spellEnd"/>
-      <w:r>
-        <w:t xml:space="preserve"> </w:t>
-      </w:r>
-    </w:p>
-    <w:p>
-      <w:r>
-        <w:t xml:space="preserve">Podporne nástroje </w:t>
-      </w:r>
-    </w:p>
-    <w:p>
-      <w:proofErr w:type="spellStart"/>
-      <w:r>
-        <w:t>Komunikacia</w:t>
-      </w:r>
-      <w:proofErr w:type="spellEnd"/>
-    </w:p>
-    <w:p>
-      <w:r>
-        <w:t>Sprava verzii</w:t>
-      </w:r>
-    </w:p>
-    <w:p>
-      <w:r>
-        <w:t xml:space="preserve">Riadenie projektu </w:t>
-      </w:r>
-    </w:p>
-    <w:p>
-      <w:r>
-        <w:t xml:space="preserve"> </w:t>
-      </w:r>
-    </w:p>
-    <w:p>
-      <w:pPr>
-        <w:spacing w:line="276" w:lineRule="auto"/>
-        <w:jc w:val="left"/>
-      </w:pPr>
-      <w:r>
-        <w:br w:type="page"/>
-      </w:r>
-    </w:p>
-    <w:p>
-      <w:pPr>
-        <w:pStyle w:val="Nadpis1"/>
-      </w:pPr>
-      <w:r>
-        <w:lastRenderedPageBreak/>
-        <w:t xml:space="preserve">Zápisnice </w:t>
-      </w:r>
-    </w:p>
-    <w:p>
-      <w:r>
-        <w:t>Nasledujú zápisnice zo stretnutí, v chronologickom poradí, vo formáte, ako boli zverejnené na web stránke.</w:t>
-      </w:r>
-    </w:p>
-    <w:p>
-      <w:pPr>
-        <w:spacing w:line="276" w:lineRule="auto"/>
-        <w:jc w:val="left"/>
-      </w:pPr>
-      <w:r>
-        <w:br w:type="page"/>
-      </w:r>
-    </w:p>
-    <w:p>
-      <w:pPr>
-        <w:pStyle w:val="Nadpis1"/>
-      </w:pPr>
-      <w:r>
-        <w:lastRenderedPageBreak/>
-        <w:t xml:space="preserve">Preberacie protokoly </w:t>
       </w:r>
     </w:p>
     <w:p/>
@@ -4968,9 +7221,9 @@
           <w:lang w:eastAsia="sk-SK"/>
         </w:rPr>
       </w:pPr>
-      <w:bookmarkStart w:id="8" w:name="top"/>
-      <w:bookmarkStart w:id="9" w:name="dokum-riadenie"/>
-      <w:bookmarkEnd w:id="8"/>
+      <w:bookmarkStart w:id="30" w:name="top"/>
+      <w:bookmarkStart w:id="31" w:name="dokum-riadenie"/>
+      <w:bookmarkEnd w:id="30"/>
       <w:r>
         <w:rPr>
           <w:rFonts w:eastAsia="Times New Roman" w:cs="Times New Roman"/>
@@ -4980,7 +7233,7 @@
         <w:t>Riadenie projektu</w:t>
       </w:r>
     </w:p>
-    <w:bookmarkEnd w:id="9"/>
+    <w:bookmarkEnd w:id="31"/>
     <w:p>
       <w:pPr>
         <w:spacing w:before="100" w:beforeAutospacing="1" w:after="100" w:afterAutospacing="1" w:line="240" w:lineRule="auto"/>
@@ -5566,10 +7819,10 @@
     <w:p/>
     <w:p/>
     <w:sectPr>
-      <w:headerReference w:type="default" r:id="rId10"/>
-      <w:footerReference w:type="default" r:id="rId11"/>
-      <w:headerReference w:type="first" r:id="rId12"/>
-      <w:footerReference w:type="first" r:id="rId13"/>
+      <w:headerReference w:type="default" r:id="rId12"/>
+      <w:footerReference w:type="default" r:id="rId13"/>
+      <w:headerReference w:type="first" r:id="rId14"/>
+      <w:footerReference w:type="first" r:id="rId15"/>
       <w:pgSz w:w="11906" w:h="16838"/>
       <w:pgMar w:top="1417" w:right="1417" w:bottom="1417" w:left="1417" w:header="708" w:footer="708" w:gutter="0"/>
       <w:cols w:space="708"/>
@@ -5668,7 +7921,7 @@
             <w:noProof/>
             <w:sz w:val="20"/>
           </w:rPr>
-          <w:t>16</w:t>
+          <w:t>21</w:t>
         </w:r>
         <w:r>
           <w:rPr>
@@ -5812,7 +8065,21 @@
         <w:rFonts w:cs="Times New Roman"/>
         <w:sz w:val="20"/>
       </w:rPr>
-      <w:t>Inovattors</w:t>
+      <w:t>In</w:t>
+    </w:r>
+    <w:r>
+      <w:rPr>
+        <w:rFonts w:cs="Times New Roman"/>
+        <w:sz w:val="20"/>
+      </w:rPr>
+      <w:t>nova</w:t>
+    </w:r>
+    <w:r>
+      <w:rPr>
+        <w:rFonts w:cs="Times New Roman"/>
+        <w:sz w:val="20"/>
+      </w:rPr>
+      <w:t>tors</w:t>
     </w:r>
     <w:proofErr w:type="spellEnd"/>
     <w:r>
@@ -8186,7 +10453,6 @@
     <w:name w:val="Normal (Web)"/>
     <w:basedOn w:val="Normlny"/>
     <w:uiPriority w:val="99"/>
-    <w:semiHidden/>
     <w:unhideWhenUsed/>
     <w:rsid w:val="009F0BCB"/>
     <w:pPr>
@@ -8509,6 +10775,63 @@
     <w:basedOn w:val="ObyctextChar"/>
     <w:link w:val="Postext"/>
     <w:rsid w:val="00267E82"/>
+  </w:style>
+  <w:style w:type="paragraph" w:styleId="Hlavikaobsahu">
+    <w:name w:val="TOC Heading"/>
+    <w:basedOn w:val="Nadpis1"/>
+    <w:next w:val="Normlny"/>
+    <w:uiPriority w:val="39"/>
+    <w:unhideWhenUsed/>
+    <w:qFormat/>
+    <w:rsid w:val="00455055"/>
+    <w:pPr>
+      <w:spacing w:line="276" w:lineRule="auto"/>
+      <w:jc w:val="left"/>
+      <w:outlineLvl w:val="9"/>
+    </w:pPr>
+    <w:rPr>
+      <w:rFonts w:asciiTheme="majorHAnsi" w:hAnsiTheme="majorHAnsi"/>
+      <w:color w:val="365F91" w:themeColor="accent1" w:themeShade="BF"/>
+      <w:sz w:val="28"/>
+    </w:rPr>
+  </w:style>
+  <w:style w:type="paragraph" w:styleId="Obsah1">
+    <w:name w:val="toc 1"/>
+    <w:basedOn w:val="Normlny"/>
+    <w:next w:val="Normlny"/>
+    <w:autoRedefine/>
+    <w:uiPriority w:val="39"/>
+    <w:unhideWhenUsed/>
+    <w:rsid w:val="00455055"/>
+    <w:pPr>
+      <w:spacing w:after="100"/>
+    </w:pPr>
+  </w:style>
+  <w:style w:type="paragraph" w:styleId="Obsah2">
+    <w:name w:val="toc 2"/>
+    <w:basedOn w:val="Normlny"/>
+    <w:next w:val="Normlny"/>
+    <w:autoRedefine/>
+    <w:uiPriority w:val="39"/>
+    <w:unhideWhenUsed/>
+    <w:rsid w:val="00455055"/>
+    <w:pPr>
+      <w:spacing w:after="100"/>
+      <w:ind w:left="240"/>
+    </w:pPr>
+  </w:style>
+  <w:style w:type="paragraph" w:styleId="Obsah3">
+    <w:name w:val="toc 3"/>
+    <w:basedOn w:val="Normlny"/>
+    <w:next w:val="Normlny"/>
+    <w:autoRedefine/>
+    <w:uiPriority w:val="39"/>
+    <w:unhideWhenUsed/>
+    <w:rsid w:val="00455055"/>
+    <w:pPr>
+      <w:spacing w:after="100"/>
+      <w:ind w:left="480"/>
+    </w:pPr>
   </w:style>
 </w:styles>
 </file>
@@ -8801,7 +11124,7 @@
 </file>
 
 <file path=customXml/itemProps1.xml><?xml version="1.0" encoding="utf-8"?>
-<ds:datastoreItem xmlns:ds="http://schemas.openxmlformats.org/officeDocument/2006/customXml" ds:itemID="{5AF7B24E-51F6-4779-A8E5-1812785F1C0D}">
+<ds:datastoreItem xmlns:ds="http://schemas.openxmlformats.org/officeDocument/2006/customXml" ds:itemID="{E13F917E-C68D-4CA2-82BD-4339F53C7A4E}">
   <ds:schemaRefs>
     <ds:schemaRef ds:uri="http://schemas.openxmlformats.org/officeDocument/2006/bibliography"/>
   </ds:schemaRefs>

</xml_diff>